<commit_message>
cap 1 completo, só falta referências
</commit_message>
<xml_diff>
--- a/TGI/PROJETO DE TGI I-v2.docx
+++ b/TGI/PROJETO DE TGI I-v2.docx
@@ -918,13 +918,13 @@
           <w:r>
             <w:fldChar w:fldCharType="separate"/>
           </w:r>
-          <w:hyperlink w:anchor="_Toc51790599" w:history="1">
+          <w:hyperlink w:anchor="_Toc53142247" w:history="1">
             <w:r>
               <w:rPr>
                 <w:rStyle w:val="Hyperlink"/>
                 <w:noProof/>
               </w:rPr>
-              <w:t>INTRODUÇÃO</w:t>
+              <w:t>1 INTRODUÇÃO</w:t>
             </w:r>
             <w:r>
               <w:rPr>
@@ -945,7 +945,7 @@
                 <w:noProof/>
                 <w:webHidden/>
               </w:rPr>
-              <w:instrText xml:space="preserve"> PAGEREF _Toc51790599 \h </w:instrText>
+              <w:instrText xml:space="preserve"> PAGEREF _Toc53142247 \h </w:instrText>
             </w:r>
             <w:r>
               <w:rPr>
@@ -965,7 +965,7 @@
                 <w:noProof/>
                 <w:webHidden/>
               </w:rPr>
-              <w:t>5</w:t>
+              <w:t>4</w:t>
             </w:r>
             <w:r>
               <w:rPr>
@@ -987,13 +987,13 @@
               <w:noProof/>
             </w:rPr>
           </w:pPr>
-          <w:hyperlink w:anchor="_Toc51790600" w:history="1">
+          <w:hyperlink w:anchor="_Toc53142248" w:history="1">
             <w:r>
               <w:rPr>
                 <w:rStyle w:val="Hyperlink"/>
                 <w:noProof/>
               </w:rPr>
-              <w:t>REFLEXÃO SOBRE A LUDIFICAÇÃO PARA O PROCESSO DE APRENDIZADO</w:t>
+              <w:t>1.1 REFLEXÃO SOBRE A LUDIFICAÇÃO PARA O PROCESSO DE APRENDIZADO</w:t>
             </w:r>
             <w:r>
               <w:rPr>
@@ -1014,7 +1014,7 @@
                 <w:noProof/>
                 <w:webHidden/>
               </w:rPr>
-              <w:instrText xml:space="preserve"> PAGEREF _Toc51790600 \h </w:instrText>
+              <w:instrText xml:space="preserve"> PAGEREF _Toc53142248 \h </w:instrText>
             </w:r>
             <w:r>
               <w:rPr>
@@ -1034,7 +1034,76 @@
                 <w:noProof/>
                 <w:webHidden/>
               </w:rPr>
-              <w:t>6</w:t>
+              <w:t>4</w:t>
+            </w:r>
+            <w:r>
+              <w:rPr>
+                <w:noProof/>
+                <w:webHidden/>
+              </w:rPr>
+              <w:fldChar w:fldCharType="end"/>
+            </w:r>
+          </w:hyperlink>
+        </w:p>
+        <w:p>
+          <w:pPr>
+            <w:pStyle w:val="Sumrio1"/>
+            <w:tabs>
+              <w:tab w:val="right" w:pos="9061"/>
+            </w:tabs>
+            <w:rPr>
+              <w:rFonts w:asciiTheme="minorHAnsi" w:eastAsiaTheme="minorEastAsia" w:hAnsiTheme="minorHAnsi" w:cstheme="minorBidi"/>
+              <w:noProof/>
+            </w:rPr>
+          </w:pPr>
+          <w:hyperlink w:anchor="_Toc53142249" w:history="1">
+            <w:r>
+              <w:rPr>
+                <w:rStyle w:val="Hyperlink"/>
+                <w:noProof/>
+              </w:rPr>
+              <w:t>2 OBJETIVOS</w:t>
+            </w:r>
+            <w:r>
+              <w:rPr>
+                <w:noProof/>
+                <w:webHidden/>
+              </w:rPr>
+              <w:tab/>
+            </w:r>
+            <w:r>
+              <w:rPr>
+                <w:noProof/>
+                <w:webHidden/>
+              </w:rPr>
+              <w:fldChar w:fldCharType="begin"/>
+            </w:r>
+            <w:r>
+              <w:rPr>
+                <w:noProof/>
+                <w:webHidden/>
+              </w:rPr>
+              <w:instrText xml:space="preserve"> PAGEREF _Toc53142249 \h </w:instrText>
+            </w:r>
+            <w:r>
+              <w:rPr>
+                <w:noProof/>
+                <w:webHidden/>
+              </w:rPr>
+            </w:r>
+            <w:r>
+              <w:rPr>
+                <w:noProof/>
+                <w:webHidden/>
+              </w:rPr>
+              <w:fldChar w:fldCharType="separate"/>
+            </w:r>
+            <w:r>
+              <w:rPr>
+                <w:noProof/>
+                <w:webHidden/>
+              </w:rPr>
+              <w:t>5</w:t>
             </w:r>
             <w:r>
               <w:rPr>
@@ -1056,13 +1125,13 @@
               <w:noProof/>
             </w:rPr>
           </w:pPr>
-          <w:hyperlink w:anchor="_Toc51790601" w:history="1">
+          <w:hyperlink w:anchor="_Toc53142250" w:history="1">
             <w:r>
               <w:rPr>
                 <w:rStyle w:val="Hyperlink"/>
                 <w:noProof/>
               </w:rPr>
-              <w:t>OBJETIVOS</w:t>
+              <w:t>2.1 OBJETIVOS SECUNDÁRIOS</w:t>
             </w:r>
             <w:r>
               <w:rPr>
@@ -1083,7 +1152,7 @@
                 <w:noProof/>
                 <w:webHidden/>
               </w:rPr>
-              <w:instrText xml:space="preserve"> PAGEREF _Toc51790601 \h </w:instrText>
+              <w:instrText xml:space="preserve"> PAGEREF _Toc53142250 \h </w:instrText>
             </w:r>
             <w:r>
               <w:rPr>
@@ -1103,7 +1172,7 @@
                 <w:noProof/>
                 <w:webHidden/>
               </w:rPr>
-              <w:t>6</w:t>
+              <w:t>5</w:t>
             </w:r>
             <w:r>
               <w:rPr>
@@ -1116,21 +1185,22 @@
         </w:p>
         <w:p>
           <w:pPr>
-            <w:pStyle w:val="Sumrio3"/>
+            <w:pStyle w:val="Sumrio1"/>
             <w:tabs>
               <w:tab w:val="right" w:pos="9061"/>
             </w:tabs>
             <w:rPr>
+              <w:rFonts w:asciiTheme="minorHAnsi" w:eastAsiaTheme="minorEastAsia" w:hAnsiTheme="minorHAnsi" w:cstheme="minorBidi"/>
               <w:noProof/>
             </w:rPr>
           </w:pPr>
-          <w:hyperlink w:anchor="_Toc51790602" w:history="1">
+          <w:hyperlink w:anchor="_Toc53142251" w:history="1">
             <w:r>
               <w:rPr>
                 <w:rStyle w:val="Hyperlink"/>
                 <w:noProof/>
               </w:rPr>
-              <w:t>OBJETIVOS SECUNDÁRIOS</w:t>
+              <w:t>3 JUSTIFICATIVAS</w:t>
             </w:r>
             <w:r>
               <w:rPr>
@@ -1151,7 +1221,7 @@
                 <w:noProof/>
                 <w:webHidden/>
               </w:rPr>
-              <w:instrText xml:space="preserve"> PAGEREF _Toc51790602 \h </w:instrText>
+              <w:instrText xml:space="preserve"> PAGEREF _Toc53142251 \h </w:instrText>
             </w:r>
             <w:r>
               <w:rPr>
@@ -1172,6 +1242,213 @@
                 <w:webHidden/>
               </w:rPr>
               <w:t>6</w:t>
+            </w:r>
+            <w:r>
+              <w:rPr>
+                <w:noProof/>
+                <w:webHidden/>
+              </w:rPr>
+              <w:fldChar w:fldCharType="end"/>
+            </w:r>
+          </w:hyperlink>
+        </w:p>
+        <w:p>
+          <w:pPr>
+            <w:pStyle w:val="Sumrio1"/>
+            <w:tabs>
+              <w:tab w:val="right" w:pos="9061"/>
+            </w:tabs>
+            <w:rPr>
+              <w:rFonts w:asciiTheme="minorHAnsi" w:eastAsiaTheme="minorEastAsia" w:hAnsiTheme="minorHAnsi" w:cstheme="minorBidi"/>
+              <w:noProof/>
+            </w:rPr>
+          </w:pPr>
+          <w:hyperlink w:anchor="_Toc53142252" w:history="1">
+            <w:r>
+              <w:rPr>
+                <w:rStyle w:val="Hyperlink"/>
+                <w:noProof/>
+              </w:rPr>
+              <w:t>4 POSSÍVEIS DESAFIOS</w:t>
+            </w:r>
+            <w:r>
+              <w:rPr>
+                <w:noProof/>
+                <w:webHidden/>
+              </w:rPr>
+              <w:tab/>
+            </w:r>
+            <w:r>
+              <w:rPr>
+                <w:noProof/>
+                <w:webHidden/>
+              </w:rPr>
+              <w:fldChar w:fldCharType="begin"/>
+            </w:r>
+            <w:r>
+              <w:rPr>
+                <w:noProof/>
+                <w:webHidden/>
+              </w:rPr>
+              <w:instrText xml:space="preserve"> PAGEREF _Toc53142252 \h </w:instrText>
+            </w:r>
+            <w:r>
+              <w:rPr>
+                <w:noProof/>
+                <w:webHidden/>
+              </w:rPr>
+            </w:r>
+            <w:r>
+              <w:rPr>
+                <w:noProof/>
+                <w:webHidden/>
+              </w:rPr>
+              <w:fldChar w:fldCharType="separate"/>
+            </w:r>
+            <w:r>
+              <w:rPr>
+                <w:noProof/>
+                <w:webHidden/>
+              </w:rPr>
+              <w:t>6</w:t>
+            </w:r>
+            <w:r>
+              <w:rPr>
+                <w:noProof/>
+                <w:webHidden/>
+              </w:rPr>
+              <w:fldChar w:fldCharType="end"/>
+            </w:r>
+          </w:hyperlink>
+        </w:p>
+        <w:p>
+          <w:pPr>
+            <w:pStyle w:val="Sumrio1"/>
+            <w:tabs>
+              <w:tab w:val="right" w:pos="9061"/>
+            </w:tabs>
+            <w:rPr>
+              <w:rFonts w:asciiTheme="minorHAnsi" w:eastAsiaTheme="minorEastAsia" w:hAnsiTheme="minorHAnsi" w:cstheme="minorBidi"/>
+              <w:noProof/>
+            </w:rPr>
+          </w:pPr>
+          <w:hyperlink w:anchor="_Toc53142253" w:history="1">
+            <w:r>
+              <w:rPr>
+                <w:rStyle w:val="Hyperlink"/>
+                <w:noProof/>
+              </w:rPr>
+              <w:t>5 HIPOTESES E RESULTADOS ESPERADOS</w:t>
+            </w:r>
+            <w:r>
+              <w:rPr>
+                <w:noProof/>
+                <w:webHidden/>
+              </w:rPr>
+              <w:tab/>
+            </w:r>
+            <w:r>
+              <w:rPr>
+                <w:noProof/>
+                <w:webHidden/>
+              </w:rPr>
+              <w:fldChar w:fldCharType="begin"/>
+            </w:r>
+            <w:r>
+              <w:rPr>
+                <w:noProof/>
+                <w:webHidden/>
+              </w:rPr>
+              <w:instrText xml:space="preserve"> PAGEREF _Toc53142253 \h </w:instrText>
+            </w:r>
+            <w:r>
+              <w:rPr>
+                <w:noProof/>
+                <w:webHidden/>
+              </w:rPr>
+            </w:r>
+            <w:r>
+              <w:rPr>
+                <w:noProof/>
+                <w:webHidden/>
+              </w:rPr>
+              <w:fldChar w:fldCharType="separate"/>
+            </w:r>
+            <w:r>
+              <w:rPr>
+                <w:noProof/>
+                <w:webHidden/>
+              </w:rPr>
+              <w:t>6</w:t>
+            </w:r>
+            <w:r>
+              <w:rPr>
+                <w:noProof/>
+                <w:webHidden/>
+              </w:rPr>
+              <w:fldChar w:fldCharType="end"/>
+            </w:r>
+          </w:hyperlink>
+        </w:p>
+        <w:p>
+          <w:pPr>
+            <w:pStyle w:val="Sumrio1"/>
+            <w:tabs>
+              <w:tab w:val="right" w:pos="9061"/>
+            </w:tabs>
+            <w:rPr>
+              <w:rFonts w:asciiTheme="minorHAnsi" w:eastAsiaTheme="minorEastAsia" w:hAnsiTheme="minorHAnsi" w:cstheme="minorBidi"/>
+              <w:noProof/>
+            </w:rPr>
+          </w:pPr>
+          <w:hyperlink w:anchor="_Toc53142254" w:history="1">
+            <w:r>
+              <w:rPr>
+                <w:rStyle w:val="Hyperlink"/>
+                <w:noProof/>
+              </w:rPr>
+              <w:t>6 ESTRUTURAÇÃO DESDE A IDEIA</w:t>
+            </w:r>
+            <w:r>
+              <w:rPr>
+                <w:noProof/>
+                <w:webHidden/>
+              </w:rPr>
+              <w:tab/>
+            </w:r>
+            <w:r>
+              <w:rPr>
+                <w:noProof/>
+                <w:webHidden/>
+              </w:rPr>
+              <w:fldChar w:fldCharType="begin"/>
+            </w:r>
+            <w:r>
+              <w:rPr>
+                <w:noProof/>
+                <w:webHidden/>
+              </w:rPr>
+              <w:instrText xml:space="preserve"> PAGEREF _Toc53142254 \h </w:instrText>
+            </w:r>
+            <w:r>
+              <w:rPr>
+                <w:noProof/>
+                <w:webHidden/>
+              </w:rPr>
+            </w:r>
+            <w:r>
+              <w:rPr>
+                <w:noProof/>
+                <w:webHidden/>
+              </w:rPr>
+              <w:fldChar w:fldCharType="separate"/>
+            </w:r>
+            <w:r>
+              <w:rPr>
+                <w:noProof/>
+                <w:webHidden/>
+              </w:rPr>
+              <w:t>7</w:t>
             </w:r>
             <w:r>
               <w:rPr>
@@ -1193,13 +1470,13 @@
               <w:noProof/>
             </w:rPr>
           </w:pPr>
-          <w:hyperlink w:anchor="_Toc51790603" w:history="1">
+          <w:hyperlink w:anchor="_Toc53142255" w:history="1">
             <w:r>
               <w:rPr>
                 <w:rStyle w:val="Hyperlink"/>
                 <w:noProof/>
               </w:rPr>
-              <w:t>JUSTIFICATIVAS</w:t>
+              <w:t>6.1 PRIMEIRO ESTÁGIO</w:t>
             </w:r>
             <w:r>
               <w:rPr>
@@ -1220,143 +1497,7 @@
                 <w:noProof/>
                 <w:webHidden/>
               </w:rPr>
-              <w:instrText xml:space="preserve"> PAGEREF _Toc51790603 \h </w:instrText>
-            </w:r>
-            <w:r>
-              <w:rPr>
-                <w:noProof/>
-                <w:webHidden/>
-              </w:rPr>
-            </w:r>
-            <w:r>
-              <w:rPr>
-                <w:noProof/>
-                <w:webHidden/>
-              </w:rPr>
-              <w:fldChar w:fldCharType="separate"/>
-            </w:r>
-            <w:r>
-              <w:rPr>
-                <w:noProof/>
-                <w:webHidden/>
-              </w:rPr>
-              <w:t>6</w:t>
-            </w:r>
-            <w:r>
-              <w:rPr>
-                <w:noProof/>
-                <w:webHidden/>
-              </w:rPr>
-              <w:fldChar w:fldCharType="end"/>
-            </w:r>
-          </w:hyperlink>
-        </w:p>
-        <w:p>
-          <w:pPr>
-            <w:pStyle w:val="Sumrio3"/>
-            <w:tabs>
-              <w:tab w:val="right" w:pos="9061"/>
-            </w:tabs>
-            <w:rPr>
-              <w:noProof/>
-            </w:rPr>
-          </w:pPr>
-          <w:hyperlink w:anchor="_Toc51790604" w:history="1">
-            <w:r>
-              <w:rPr>
-                <w:rStyle w:val="Hyperlink"/>
-                <w:noProof/>
-              </w:rPr>
-              <w:t>PROBLEMAS</w:t>
-            </w:r>
-            <w:r>
-              <w:rPr>
-                <w:noProof/>
-                <w:webHidden/>
-              </w:rPr>
-              <w:tab/>
-            </w:r>
-            <w:r>
-              <w:rPr>
-                <w:noProof/>
-                <w:webHidden/>
-              </w:rPr>
-              <w:fldChar w:fldCharType="begin"/>
-            </w:r>
-            <w:r>
-              <w:rPr>
-                <w:noProof/>
-                <w:webHidden/>
-              </w:rPr>
-              <w:instrText xml:space="preserve"> PAGEREF _Toc51790604 \h </w:instrText>
-            </w:r>
-            <w:r>
-              <w:rPr>
-                <w:noProof/>
-                <w:webHidden/>
-              </w:rPr>
-            </w:r>
-            <w:r>
-              <w:rPr>
-                <w:noProof/>
-                <w:webHidden/>
-              </w:rPr>
-              <w:fldChar w:fldCharType="separate"/>
-            </w:r>
-            <w:r>
-              <w:rPr>
-                <w:noProof/>
-                <w:webHidden/>
-              </w:rPr>
-              <w:t>7</w:t>
-            </w:r>
-            <w:r>
-              <w:rPr>
-                <w:noProof/>
-                <w:webHidden/>
-              </w:rPr>
-              <w:fldChar w:fldCharType="end"/>
-            </w:r>
-          </w:hyperlink>
-        </w:p>
-        <w:p>
-          <w:pPr>
-            <w:pStyle w:val="Sumrio3"/>
-            <w:tabs>
-              <w:tab w:val="right" w:pos="9061"/>
-            </w:tabs>
-            <w:rPr>
-              <w:noProof/>
-            </w:rPr>
-          </w:pPr>
-          <w:hyperlink w:anchor="_Toc51790605" w:history="1">
-            <w:r>
-              <w:rPr>
-                <w:rStyle w:val="Hyperlink"/>
-                <w:noProof/>
-              </w:rPr>
-              <w:t>HIPOTESES</w:t>
-            </w:r>
-            <w:r>
-              <w:rPr>
-                <w:noProof/>
-                <w:webHidden/>
-              </w:rPr>
-              <w:tab/>
-            </w:r>
-            <w:r>
-              <w:rPr>
-                <w:noProof/>
-                <w:webHidden/>
-              </w:rPr>
-              <w:fldChar w:fldCharType="begin"/>
-            </w:r>
-            <w:r>
-              <w:rPr>
-                <w:noProof/>
-                <w:webHidden/>
-              </w:rPr>
-              <w:instrText xml:space="preserve"> PAGEREF _Toc51790605 \h </w:instrText>
+              <w:instrText xml:space="preserve"> PAGEREF _Toc53142255 \h </w:instrText>
             </w:r>
             <w:r>
               <w:rPr>
@@ -1398,13 +1539,13 @@
               <w:noProof/>
             </w:rPr>
           </w:pPr>
-          <w:hyperlink w:anchor="_Toc51790606" w:history="1">
+          <w:hyperlink w:anchor="_Toc53142256" w:history="1">
             <w:r>
               <w:rPr>
                 <w:rStyle w:val="Hyperlink"/>
                 <w:noProof/>
               </w:rPr>
-              <w:t>ESTRUTURAÇÃO DA IDEIA AOS DOS ESTÁGIOS</w:t>
+              <w:t>6.2 SEGUNDO ESTÁGIO</w:t>
             </w:r>
             <w:r>
               <w:rPr>
@@ -1425,7 +1566,7 @@
                 <w:noProof/>
                 <w:webHidden/>
               </w:rPr>
-              <w:instrText xml:space="preserve"> PAGEREF _Toc51790606 \h </w:instrText>
+              <w:instrText xml:space="preserve"> PAGEREF _Toc53142256 \h </w:instrText>
             </w:r>
             <w:r>
               <w:rPr>
@@ -1458,21 +1599,22 @@
         </w:p>
         <w:p>
           <w:pPr>
-            <w:pStyle w:val="Sumrio3"/>
+            <w:pStyle w:val="Sumrio2"/>
             <w:tabs>
               <w:tab w:val="right" w:pos="9061"/>
             </w:tabs>
             <w:rPr>
+              <w:rFonts w:asciiTheme="minorHAnsi" w:eastAsiaTheme="minorEastAsia" w:hAnsiTheme="minorHAnsi" w:cstheme="minorBidi"/>
               <w:noProof/>
             </w:rPr>
           </w:pPr>
-          <w:hyperlink w:anchor="_Toc51790607" w:history="1">
+          <w:hyperlink w:anchor="_Toc53142257" w:history="1">
             <w:r>
               <w:rPr>
                 <w:rStyle w:val="Hyperlink"/>
                 <w:noProof/>
               </w:rPr>
-              <w:t>PRIMEIRO ESTÁGIO</w:t>
+              <w:t>6.3 TERCEIRO ESTÁGIO</w:t>
             </w:r>
             <w:r>
               <w:rPr>
@@ -1493,7 +1635,7 @@
                 <w:noProof/>
                 <w:webHidden/>
               </w:rPr>
-              <w:instrText xml:space="preserve"> PAGEREF _Toc51790607 \h </w:instrText>
+              <w:instrText xml:space="preserve"> PAGEREF _Toc53142257 \h </w:instrText>
             </w:r>
             <w:r>
               <w:rPr>
@@ -1526,21 +1668,22 @@
         </w:p>
         <w:p>
           <w:pPr>
-            <w:pStyle w:val="Sumrio3"/>
+            <w:pStyle w:val="Sumrio1"/>
             <w:tabs>
               <w:tab w:val="right" w:pos="9061"/>
             </w:tabs>
             <w:rPr>
+              <w:rFonts w:asciiTheme="minorHAnsi" w:eastAsiaTheme="minorEastAsia" w:hAnsiTheme="minorHAnsi" w:cstheme="minorBidi"/>
               <w:noProof/>
             </w:rPr>
           </w:pPr>
-          <w:hyperlink w:anchor="_Toc51790608" w:history="1">
+          <w:hyperlink w:anchor="_Toc53142258" w:history="1">
             <w:r>
               <w:rPr>
                 <w:rStyle w:val="Hyperlink"/>
                 <w:noProof/>
               </w:rPr>
-              <w:t>SEGUNDO ESTÁGIO</w:t>
+              <w:t>X REFERÊNCIAS BIBLIOGRÁFICAS</w:t>
             </w:r>
             <w:r>
               <w:rPr>
@@ -1561,7 +1704,7 @@
                 <w:noProof/>
                 <w:webHidden/>
               </w:rPr>
-              <w:instrText xml:space="preserve"> PAGEREF _Toc51790608 \h </w:instrText>
+              <w:instrText xml:space="preserve"> PAGEREF _Toc53142258 \h </w:instrText>
             </w:r>
             <w:r>
               <w:rPr>
@@ -1581,75 +1724,7 @@
                 <w:noProof/>
                 <w:webHidden/>
               </w:rPr>
-              <w:t>8</w:t>
-            </w:r>
-            <w:r>
-              <w:rPr>
-                <w:noProof/>
-                <w:webHidden/>
-              </w:rPr>
-              <w:fldChar w:fldCharType="end"/>
-            </w:r>
-          </w:hyperlink>
-        </w:p>
-        <w:p>
-          <w:pPr>
-            <w:pStyle w:val="Sumrio3"/>
-            <w:tabs>
-              <w:tab w:val="right" w:pos="9061"/>
-            </w:tabs>
-            <w:rPr>
-              <w:noProof/>
-            </w:rPr>
-          </w:pPr>
-          <w:hyperlink w:anchor="_Toc51790609" w:history="1">
-            <w:r>
-              <w:rPr>
-                <w:rStyle w:val="Hyperlink"/>
-                <w:noProof/>
-              </w:rPr>
-              <w:t>TERCEIRO ESTÁGIO</w:t>
-            </w:r>
-            <w:r>
-              <w:rPr>
-                <w:noProof/>
-                <w:webHidden/>
-              </w:rPr>
-              <w:tab/>
-            </w:r>
-            <w:r>
-              <w:rPr>
-                <w:noProof/>
-                <w:webHidden/>
-              </w:rPr>
-              <w:fldChar w:fldCharType="begin"/>
-            </w:r>
-            <w:r>
-              <w:rPr>
-                <w:noProof/>
-                <w:webHidden/>
-              </w:rPr>
-              <w:instrText xml:space="preserve"> PAGEREF _Toc51790609 \h </w:instrText>
-            </w:r>
-            <w:r>
-              <w:rPr>
-                <w:noProof/>
-                <w:webHidden/>
-              </w:rPr>
-            </w:r>
-            <w:r>
-              <w:rPr>
-                <w:noProof/>
-                <w:webHidden/>
-              </w:rPr>
-              <w:fldChar w:fldCharType="separate"/>
-            </w:r>
-            <w:r>
-              <w:rPr>
-                <w:noProof/>
-                <w:webHidden/>
-              </w:rPr>
-              <w:t>8</w:t>
+              <w:t>9</w:t>
             </w:r>
             <w:r>
               <w:rPr>
@@ -1782,9 +1857,12 @@
       <w:pPr>
         <w:pStyle w:val="Ttulo1"/>
       </w:pPr>
-      <w:bookmarkStart w:id="7" w:name="_Toc51790599"/>
+      <w:bookmarkStart w:id="7" w:name="_Toc53142247"/>
       <w:r>
         <w:lastRenderedPageBreak/>
+        <w:t xml:space="preserve">1 </w:t>
+      </w:r>
+      <w:r>
         <w:t>INTRODUÇÃO</w:t>
       </w:r>
       <w:bookmarkEnd w:id="7"/>
@@ -1927,7 +2005,23 @@
           <w:sz w:val="24"/>
           <w:szCs w:val="24"/>
         </w:rPr>
-        <w:t>utilizando-se de: exercícios lúdicos, técnicas de ludificação e até pequenos jogos digitais cuja as abordagens são mais amig</w:t>
+        <w:t xml:space="preserve">utilizando-se de: exercícios lúdicos, técnicas de </w:t>
+      </w:r>
+      <w:proofErr w:type="spellStart"/>
+      <w:r>
+        <w:rPr>
+          <w:sz w:val="24"/>
+          <w:szCs w:val="24"/>
+        </w:rPr>
+        <w:t>ludificação</w:t>
+      </w:r>
+      <w:proofErr w:type="spellEnd"/>
+      <w:r>
+        <w:rPr>
+          <w:sz w:val="24"/>
+          <w:szCs w:val="24"/>
+        </w:rPr>
+        <w:t xml:space="preserve"> e até pequenos jogos digitais cuja as abordagens são mais amig</w:t>
       </w:r>
       <w:r>
         <w:rPr>
@@ -2061,7 +2155,13 @@
       <w:pPr>
         <w:pStyle w:val="Ttulo2"/>
       </w:pPr>
-      <w:bookmarkStart w:id="8" w:name="_Toc51790600"/>
+      <w:bookmarkStart w:id="8" w:name="_Toc53142248"/>
+      <w:r>
+        <w:t>1</w:t>
+      </w:r>
+      <w:r>
+        <w:t xml:space="preserve">.1 </w:t>
+      </w:r>
       <w:r>
         <w:t xml:space="preserve">REFLEXÃO SOBRE A </w:t>
       </w:r>
@@ -2080,6 +2180,7 @@
           <w:szCs w:val="24"/>
         </w:rPr>
       </w:pPr>
+      <w:proofErr w:type="spellStart"/>
       <w:r>
         <w:rPr>
           <w:sz w:val="24"/>
@@ -2101,6 +2202,7 @@
         </w:rPr>
         <w:t>ão</w:t>
       </w:r>
+      <w:proofErr w:type="spellEnd"/>
       <w:r>
         <w:rPr>
           <w:sz w:val="24"/>
@@ -2248,227 +2350,6 @@
         </w:rPr>
         <w:t>.</w:t>
       </w:r>
-    </w:p>
-    <w:p>
-      <w:pPr>
-        <w:spacing w:line="360" w:lineRule="auto"/>
-        <w:ind w:firstLine="708"/>
-        <w:jc w:val="both"/>
-        <w:rPr>
-          <w:sz w:val="24"/>
-          <w:szCs w:val="24"/>
-        </w:rPr>
-      </w:pPr>
-      <w:r>
-        <w:rPr>
-          <w:sz w:val="24"/>
-          <w:szCs w:val="24"/>
-        </w:rPr>
-        <w:t>A utilização dessas técnicas em âmbito estudantil tornou-se um material importante que</w:t>
-      </w:r>
-      <w:r>
-        <w:rPr>
-          <w:sz w:val="24"/>
-          <w:szCs w:val="24"/>
-        </w:rPr>
-        <w:t xml:space="preserve"> além de</w:t>
-      </w:r>
-      <w:r>
-        <w:rPr>
-          <w:sz w:val="24"/>
-          <w:szCs w:val="24"/>
-        </w:rPr>
-        <w:t xml:space="preserve"> trabalha</w:t>
-      </w:r>
-      <w:r>
-        <w:rPr>
-          <w:sz w:val="24"/>
-          <w:szCs w:val="24"/>
-        </w:rPr>
-        <w:t>r</w:t>
-      </w:r>
-      <w:r>
-        <w:rPr>
-          <w:sz w:val="24"/>
-          <w:szCs w:val="24"/>
-        </w:rPr>
-        <w:t xml:space="preserve"> o conteúdo</w:t>
-      </w:r>
-      <w:r>
-        <w:rPr>
-          <w:sz w:val="24"/>
-          <w:szCs w:val="24"/>
-        </w:rPr>
-        <w:t xml:space="preserve"> contribui para </w:t>
-      </w:r>
-      <w:r>
-        <w:rPr>
-          <w:sz w:val="24"/>
-          <w:szCs w:val="24"/>
-        </w:rPr>
-        <w:t>relações sociais e emocionais</w:t>
-      </w:r>
-      <w:r>
-        <w:rPr>
-          <w:sz w:val="24"/>
-          <w:szCs w:val="24"/>
-        </w:rPr>
-        <w:t xml:space="preserve"> entre os participantes. Salientando que </w:t>
-      </w:r>
-      <w:r>
-        <w:rPr>
-          <w:sz w:val="24"/>
-          <w:szCs w:val="24"/>
-        </w:rPr>
-        <w:t xml:space="preserve">é fundamental seguir </w:t>
-      </w:r>
-      <w:r>
-        <w:rPr>
-          <w:sz w:val="24"/>
-          <w:szCs w:val="24"/>
-        </w:rPr>
-        <w:t>esse</w:t>
-      </w:r>
-      <w:r>
-        <w:rPr>
-          <w:sz w:val="24"/>
-          <w:szCs w:val="24"/>
-        </w:rPr>
-        <w:t xml:space="preserve"> </w:t>
-      </w:r>
-      <w:r>
-        <w:rPr>
-          <w:sz w:val="24"/>
-          <w:szCs w:val="24"/>
-        </w:rPr>
-        <w:lastRenderedPageBreak/>
-        <w:t>processo educativo antes ou depois de ministrar a aula</w:t>
-      </w:r>
-      <w:r>
-        <w:rPr>
-          <w:sz w:val="24"/>
-          <w:szCs w:val="24"/>
-        </w:rPr>
-        <w:t xml:space="preserve"> convencional, baseando no planejamento </w:t>
-      </w:r>
-      <w:r>
-        <w:rPr>
-          <w:sz w:val="24"/>
-          <w:szCs w:val="24"/>
-        </w:rPr>
-        <w:t>do professor, para o desenvolvimento de formação profissional.</w:t>
-      </w:r>
-    </w:p>
-    <w:p>
-      <w:pPr>
-        <w:spacing w:line="360" w:lineRule="auto"/>
-        <w:ind w:firstLine="708"/>
-        <w:jc w:val="both"/>
-        <w:rPr>
-          <w:sz w:val="24"/>
-          <w:szCs w:val="24"/>
-        </w:rPr>
-      </w:pPr>
-      <w:r>
-        <w:rPr>
-          <w:sz w:val="24"/>
-          <w:szCs w:val="24"/>
-        </w:rPr>
-        <w:t xml:space="preserve">Considerando nosso contexto social onde estamos cada vez mais conectados e interligando conhecimentos, podemos utilizar jogos como </w:t>
-      </w:r>
-      <w:r>
-        <w:rPr>
-          <w:sz w:val="24"/>
-          <w:szCs w:val="24"/>
-        </w:rPr>
-        <w:t>poderosos aliados que abrangem diversas</w:t>
-      </w:r>
-      <w:r>
-        <w:rPr>
-          <w:sz w:val="24"/>
-          <w:szCs w:val="24"/>
-        </w:rPr>
-        <w:t xml:space="preserve"> questões e disciplinas</w:t>
-      </w:r>
-      <w:r>
-        <w:rPr>
-          <w:sz w:val="24"/>
-          <w:szCs w:val="24"/>
-        </w:rPr>
-        <w:t xml:space="preserve"> em um problema,</w:t>
-      </w:r>
-      <w:r>
-        <w:rPr>
-          <w:sz w:val="24"/>
-          <w:szCs w:val="24"/>
-        </w:rPr>
-        <w:t xml:space="preserve"> nos aproximando mais de um cen</w:t>
-      </w:r>
-      <w:r>
-        <w:rPr>
-          <w:sz w:val="24"/>
-          <w:szCs w:val="24"/>
-        </w:rPr>
-        <w:t>ário de mercado onde p</w:t>
-      </w:r>
-      <w:r>
-        <w:rPr>
-          <w:sz w:val="24"/>
-          <w:szCs w:val="24"/>
-        </w:rPr>
-        <w:t>recisa</w:t>
-      </w:r>
-      <w:r>
-        <w:rPr>
-          <w:sz w:val="24"/>
-          <w:szCs w:val="24"/>
-        </w:rPr>
-        <w:t>mos</w:t>
-      </w:r>
-      <w:r>
-        <w:rPr>
-          <w:sz w:val="24"/>
-          <w:szCs w:val="24"/>
-        </w:rPr>
-        <w:t xml:space="preserve"> de um leque de conhecimentos mais abrangente ou mesmo mais de um integrante trabalhando na solução para </w:t>
-      </w:r>
-      <w:r>
-        <w:rPr>
-          <w:sz w:val="24"/>
-          <w:szCs w:val="24"/>
-        </w:rPr>
-        <w:t>entregar o projeto ou resolver empasses dentro do</w:t>
-      </w:r>
-      <w:r>
-        <w:rPr>
-          <w:sz w:val="24"/>
-          <w:szCs w:val="24"/>
-        </w:rPr>
-        <w:t xml:space="preserve"> prazo.</w:t>
-      </w:r>
-    </w:p>
-    <w:p>
-      <w:pPr>
-        <w:spacing w:line="360" w:lineRule="auto"/>
-        <w:jc w:val="both"/>
-        <w:rPr>
-          <w:sz w:val="24"/>
-          <w:szCs w:val="24"/>
-        </w:rPr>
-      </w:pPr>
-    </w:p>
-    <w:p>
-      <w:pPr>
-        <w:pStyle w:val="Ttulo2"/>
-      </w:pPr>
-      <w:bookmarkStart w:id="9" w:name="_Toc51790601"/>
-      <w:r>
-        <w:t>OBJETIVO</w:t>
-      </w:r>
-      <w:r>
-        <w:t>S</w:t>
-      </w:r>
-      <w:bookmarkEnd w:id="9"/>
     </w:p>
     <w:p>
       <w:pPr>
@@ -2485,6 +2366,231 @@
           <w:sz w:val="24"/>
           <w:szCs w:val="24"/>
         </w:rPr>
+        <w:t>A utilização dessas técnicas em âmbito estudantil tornou-se um material importante que</w:t>
+      </w:r>
+      <w:r>
+        <w:rPr>
+          <w:sz w:val="24"/>
+          <w:szCs w:val="24"/>
+        </w:rPr>
+        <w:t xml:space="preserve"> além de</w:t>
+      </w:r>
+      <w:r>
+        <w:rPr>
+          <w:sz w:val="24"/>
+          <w:szCs w:val="24"/>
+        </w:rPr>
+        <w:t xml:space="preserve"> trabalha</w:t>
+      </w:r>
+      <w:r>
+        <w:rPr>
+          <w:sz w:val="24"/>
+          <w:szCs w:val="24"/>
+        </w:rPr>
+        <w:t>r</w:t>
+      </w:r>
+      <w:r>
+        <w:rPr>
+          <w:sz w:val="24"/>
+          <w:szCs w:val="24"/>
+        </w:rPr>
+        <w:t xml:space="preserve"> o conteúdo</w:t>
+      </w:r>
+      <w:r>
+        <w:rPr>
+          <w:sz w:val="24"/>
+          <w:szCs w:val="24"/>
+        </w:rPr>
+        <w:t xml:space="preserve"> contribui para </w:t>
+      </w:r>
+      <w:r>
+        <w:rPr>
+          <w:sz w:val="24"/>
+          <w:szCs w:val="24"/>
+        </w:rPr>
+        <w:t xml:space="preserve">relações sociais e </w:t>
+      </w:r>
+      <w:r>
+        <w:rPr>
+          <w:sz w:val="24"/>
+          <w:szCs w:val="24"/>
+        </w:rPr>
+        <w:lastRenderedPageBreak/>
+        <w:t>emocionais</w:t>
+      </w:r>
+      <w:r>
+        <w:rPr>
+          <w:sz w:val="24"/>
+          <w:szCs w:val="24"/>
+        </w:rPr>
+        <w:t xml:space="preserve"> entre os participantes. Salientando que </w:t>
+      </w:r>
+      <w:r>
+        <w:rPr>
+          <w:sz w:val="24"/>
+          <w:szCs w:val="24"/>
+        </w:rPr>
+        <w:t xml:space="preserve">é fundamental seguir </w:t>
+      </w:r>
+      <w:r>
+        <w:rPr>
+          <w:sz w:val="24"/>
+          <w:szCs w:val="24"/>
+        </w:rPr>
+        <w:t>esse</w:t>
+      </w:r>
+      <w:r>
+        <w:rPr>
+          <w:sz w:val="24"/>
+          <w:szCs w:val="24"/>
+        </w:rPr>
+        <w:t xml:space="preserve"> processo educativo antes ou depois de ministrar a aula</w:t>
+      </w:r>
+      <w:r>
+        <w:rPr>
+          <w:sz w:val="24"/>
+          <w:szCs w:val="24"/>
+        </w:rPr>
+        <w:t xml:space="preserve"> convencional, baseando no planejamento </w:t>
+      </w:r>
+      <w:r>
+        <w:rPr>
+          <w:sz w:val="24"/>
+          <w:szCs w:val="24"/>
+        </w:rPr>
+        <w:t>do professor, para o desenvolvimento de formação profissional.</w:t>
+      </w:r>
+    </w:p>
+    <w:p>
+      <w:pPr>
+        <w:spacing w:line="360" w:lineRule="auto"/>
+        <w:ind w:firstLine="720"/>
+        <w:jc w:val="both"/>
+        <w:rPr>
+          <w:sz w:val="24"/>
+          <w:szCs w:val="24"/>
+        </w:rPr>
+      </w:pPr>
+      <w:r>
+        <w:rPr>
+          <w:sz w:val="24"/>
+          <w:szCs w:val="24"/>
+        </w:rPr>
+        <w:t xml:space="preserve">Considerando nosso contexto social onde estamos cada vez mais conectados e interligando conhecimentos, podemos utilizar jogos como </w:t>
+      </w:r>
+      <w:r>
+        <w:rPr>
+          <w:sz w:val="24"/>
+          <w:szCs w:val="24"/>
+        </w:rPr>
+        <w:t>poderosos aliados que abrangem diversas</w:t>
+      </w:r>
+      <w:r>
+        <w:rPr>
+          <w:sz w:val="24"/>
+          <w:szCs w:val="24"/>
+        </w:rPr>
+        <w:t xml:space="preserve"> questões e disciplinas</w:t>
+      </w:r>
+      <w:r>
+        <w:rPr>
+          <w:sz w:val="24"/>
+          <w:szCs w:val="24"/>
+        </w:rPr>
+        <w:t xml:space="preserve"> em um problema,</w:t>
+      </w:r>
+      <w:r>
+        <w:rPr>
+          <w:sz w:val="24"/>
+          <w:szCs w:val="24"/>
+        </w:rPr>
+        <w:t xml:space="preserve"> nos aproximando mais de um cen</w:t>
+      </w:r>
+      <w:r>
+        <w:rPr>
+          <w:sz w:val="24"/>
+          <w:szCs w:val="24"/>
+        </w:rPr>
+        <w:t>ário de mercado onde p</w:t>
+      </w:r>
+      <w:r>
+        <w:rPr>
+          <w:sz w:val="24"/>
+          <w:szCs w:val="24"/>
+        </w:rPr>
+        <w:t>recisa</w:t>
+      </w:r>
+      <w:r>
+        <w:rPr>
+          <w:sz w:val="24"/>
+          <w:szCs w:val="24"/>
+        </w:rPr>
+        <w:t>mos</w:t>
+      </w:r>
+      <w:r>
+        <w:rPr>
+          <w:sz w:val="24"/>
+          <w:szCs w:val="24"/>
+        </w:rPr>
+        <w:t xml:space="preserve"> de um leque de conhecimentos mais abrangente ou mesmo mais de um integrante trabalhando na solução para </w:t>
+      </w:r>
+      <w:r>
+        <w:rPr>
+          <w:sz w:val="24"/>
+          <w:szCs w:val="24"/>
+        </w:rPr>
+        <w:t>entregar o projeto ou resolver empasses dentro do</w:t>
+      </w:r>
+      <w:r>
+        <w:rPr>
+          <w:sz w:val="24"/>
+          <w:szCs w:val="24"/>
+        </w:rPr>
+        <w:t xml:space="preserve"> prazo.</w:t>
+      </w:r>
+    </w:p>
+    <w:p>
+      <w:pPr>
+        <w:spacing w:line="360" w:lineRule="auto"/>
+        <w:ind w:firstLine="720"/>
+        <w:jc w:val="both"/>
+        <w:rPr>
+          <w:sz w:val="24"/>
+          <w:szCs w:val="24"/>
+        </w:rPr>
+      </w:pPr>
+    </w:p>
+    <w:p>
+      <w:pPr>
+        <w:pStyle w:val="Ttulo1"/>
+      </w:pPr>
+      <w:bookmarkStart w:id="9" w:name="_Toc53142249"/>
+      <w:r>
+        <w:t xml:space="preserve">2 </w:t>
+      </w:r>
+      <w:r>
+        <w:t>OBJETIVO</w:t>
+      </w:r>
+      <w:r>
+        <w:t>S</w:t>
+      </w:r>
+      <w:bookmarkEnd w:id="9"/>
+    </w:p>
+    <w:p>
+      <w:pPr>
+        <w:spacing w:line="360" w:lineRule="auto"/>
+        <w:ind w:firstLine="720"/>
+        <w:jc w:val="both"/>
+        <w:rPr>
+          <w:sz w:val="24"/>
+          <w:szCs w:val="24"/>
+        </w:rPr>
+      </w:pPr>
+      <w:r>
+        <w:rPr>
+          <w:sz w:val="24"/>
+          <w:szCs w:val="24"/>
+        </w:rPr>
         <w:t xml:space="preserve">Medir </w:t>
       </w:r>
       <w:r>
@@ -2521,28 +2627,7 @@
           <w:sz w:val="24"/>
           <w:szCs w:val="24"/>
         </w:rPr>
-        <w:t>exercícios lúdico</w:t>
-      </w:r>
-      <w:r>
-        <w:rPr>
-          <w:sz w:val="24"/>
-          <w:szCs w:val="24"/>
-        </w:rPr>
-        <w:t xml:space="preserve">s ou </w:t>
-      </w:r>
-      <w:r>
-        <w:rPr>
-          <w:sz w:val="24"/>
-          <w:szCs w:val="24"/>
-        </w:rPr>
-        <w:t xml:space="preserve">jogos </w:t>
-      </w:r>
-      <w:r>
-        <w:rPr>
-          <w:sz w:val="24"/>
-          <w:szCs w:val="24"/>
-        </w:rPr>
-        <w:t xml:space="preserve">digitais </w:t>
+        <w:t xml:space="preserve">a ferramenta aqui desenvolvida </w:t>
       </w:r>
       <w:r>
         <w:rPr>
@@ -2626,22 +2711,17 @@
           <w:sz w:val="24"/>
           <w:szCs w:val="24"/>
         </w:rPr>
-        <w:t xml:space="preserve"> -&gt; </w:t>
-      </w:r>
-      <w:r>
-        <w:rPr>
-          <w:sz w:val="24"/>
-          <w:szCs w:val="24"/>
-          <w:highlight w:val="yellow"/>
-        </w:rPr>
-        <w:t>COLOCAR ESPECIFICAMENTE DA NOSSA FERRAMENTA.</w:t>
-      </w:r>
-    </w:p>
-    <w:p>
-      <w:pPr>
-        <w:pStyle w:val="Ttulo3"/>
-      </w:pPr>
-      <w:bookmarkStart w:id="10" w:name="_Toc51790602"/>
+        <w:t xml:space="preserve"> </w:t>
+      </w:r>
+    </w:p>
+    <w:p>
+      <w:pPr>
+        <w:pStyle w:val="Ttulo2"/>
+      </w:pPr>
+      <w:bookmarkStart w:id="10" w:name="_Toc53142250"/>
+      <w:r>
+        <w:t xml:space="preserve">2.1 </w:t>
+      </w:r>
       <w:r>
         <w:t>OBJETIVOS SECUNDÁRIOS</w:t>
       </w:r>
@@ -2662,7 +2742,23 @@
           <w:sz w:val="24"/>
           <w:szCs w:val="24"/>
         </w:rPr>
-        <w:t>Desenvolver uma ferramenta em versão MVP para ensino-aprendizagem de Lógica de Programação com ludificação.</w:t>
+        <w:t xml:space="preserve">Desenvolver uma ferramenta em versão MVP para ensino-aprendizagem de Lógica de Programação com </w:t>
+      </w:r>
+      <w:proofErr w:type="spellStart"/>
+      <w:r>
+        <w:rPr>
+          <w:sz w:val="24"/>
+          <w:szCs w:val="24"/>
+        </w:rPr>
+        <w:t>ludificação</w:t>
+      </w:r>
+      <w:proofErr w:type="spellEnd"/>
+      <w:r>
+        <w:rPr>
+          <w:sz w:val="24"/>
+          <w:szCs w:val="24"/>
+        </w:rPr>
+        <w:t>;</w:t>
       </w:r>
     </w:p>
     <w:p>
@@ -2680,6 +2776,24 @@
           <w:sz w:val="24"/>
           <w:szCs w:val="24"/>
         </w:rPr>
+        <w:t>Levantamento dos desafios enfrentados e principais problemas no processo de aprendizagem de lógica que os alunos de primeiro ano da FATEC Zona Leste enfrentam;</w:t>
+      </w:r>
+    </w:p>
+    <w:p>
+      <w:pPr>
+        <w:spacing w:line="360" w:lineRule="auto"/>
+        <w:ind w:firstLine="720"/>
+        <w:jc w:val="both"/>
+        <w:rPr>
+          <w:sz w:val="24"/>
+          <w:szCs w:val="24"/>
+        </w:rPr>
+      </w:pPr>
+      <w:r>
+        <w:rPr>
+          <w:sz w:val="24"/>
+          <w:szCs w:val="24"/>
+        </w:rPr>
         <w:t>Levantamento e avali</w:t>
       </w:r>
       <w:r>
@@ -2708,26 +2822,70 @@
           <w:sz w:val="24"/>
           <w:szCs w:val="24"/>
         </w:rPr>
-        <w:t>de Sistemas da FATEC Zona Leste.</w:t>
-      </w:r>
-    </w:p>
-    <w:p>
-      <w:pPr>
-        <w:spacing w:line="360" w:lineRule="auto"/>
+        <w:t>de Sistemas da FATEC Zona Leste</w:t>
+      </w:r>
+      <w:r>
+        <w:rPr>
+          <w:sz w:val="24"/>
+          <w:szCs w:val="24"/>
+        </w:rPr>
+        <w:t>;</w:t>
+      </w:r>
+    </w:p>
+    <w:p>
+      <w:pPr>
+        <w:spacing w:line="360" w:lineRule="auto"/>
+        <w:ind w:firstLine="720"/>
         <w:jc w:val="both"/>
         <w:rPr>
           <w:sz w:val="24"/>
           <w:szCs w:val="24"/>
         </w:rPr>
       </w:pPr>
-    </w:p>
-    <w:p>
-      <w:pPr>
-        <w:pStyle w:val="Ttulo2"/>
+      <w:r>
+        <w:rPr>
+          <w:sz w:val="24"/>
+          <w:szCs w:val="24"/>
+        </w:rPr>
+        <w:t xml:space="preserve">Levantamento e análise bibliográfica sobre a eficácia da </w:t>
+      </w:r>
+      <w:proofErr w:type="spellStart"/>
+      <w:r>
+        <w:rPr>
+          <w:sz w:val="24"/>
+          <w:szCs w:val="24"/>
+        </w:rPr>
+        <w:t>ludificação</w:t>
+      </w:r>
+      <w:proofErr w:type="spellEnd"/>
+      <w:r>
+        <w:rPr>
+          <w:sz w:val="24"/>
+          <w:szCs w:val="24"/>
+        </w:rPr>
+        <w:t xml:space="preserve"> no processo ensino-aprendizagem de modo geral;</w:t>
+      </w:r>
+    </w:p>
+    <w:p>
+      <w:pPr>
+        <w:pStyle w:val="Ttulo1"/>
       </w:pPr>
       <w:bookmarkStart w:id="11" w:name="_Toc44617578"/>
-      <w:bookmarkStart w:id="12" w:name="_Toc51790603"/>
-      <w:r>
+    </w:p>
+    <w:p/>
+    <w:p>
+      <w:pPr>
+        <w:pStyle w:val="Ttulo1"/>
+      </w:pPr>
+      <w:bookmarkStart w:id="12" w:name="_Toc53142251"/>
+      <w:r>
+        <w:lastRenderedPageBreak/>
+        <w:t xml:space="preserve">3 </w:t>
+      </w:r>
+      <w:r>
+        <w:rPr>
+          <w:u w:val="single"/>
+        </w:rPr>
         <w:t>JUSTIFICATIVAS</w:t>
       </w:r>
       <w:bookmarkEnd w:id="11"/>
@@ -2736,6 +2894,7 @@
     <w:p>
       <w:pPr>
         <w:spacing w:line="360" w:lineRule="auto"/>
+        <w:ind w:firstLine="720"/>
         <w:jc w:val="both"/>
         <w:rPr>
           <w:sz w:val="24"/>
@@ -2755,7 +2914,21 @@
           <w:sz w:val="24"/>
           <w:szCs w:val="24"/>
         </w:rPr>
-        <w:t xml:space="preserve">fiquem num constante conflito </w:t>
+        <w:t xml:space="preserve">fiquem </w:t>
+      </w:r>
+      <w:r>
+        <w:rPr>
+          <w:sz w:val="24"/>
+          <w:szCs w:val="24"/>
+        </w:rPr>
+        <w:t>em um</w:t>
+      </w:r>
+      <w:r>
+        <w:rPr>
+          <w:sz w:val="24"/>
+          <w:szCs w:val="24"/>
+        </w:rPr>
+        <w:t xml:space="preserve"> constante conflito </w:t>
       </w:r>
       <w:r>
         <w:rPr>
@@ -2860,6 +3033,711 @@
           <w:sz w:val="24"/>
           <w:szCs w:val="24"/>
         </w:rPr>
+        <w:t>. N</w:t>
+      </w:r>
+      <w:r>
+        <w:rPr>
+          <w:sz w:val="24"/>
+          <w:szCs w:val="24"/>
+        </w:rPr>
+        <w:t xml:space="preserve">ão </w:t>
+      </w:r>
+      <w:r>
+        <w:rPr>
+          <w:sz w:val="24"/>
+          <w:szCs w:val="24"/>
+        </w:rPr>
+        <w:t>há um</w:t>
+      </w:r>
+      <w:r>
+        <w:rPr>
+          <w:sz w:val="24"/>
+          <w:szCs w:val="24"/>
+        </w:rPr>
+        <w:t xml:space="preserve"> </w:t>
+      </w:r>
+      <w:r>
+        <w:rPr>
+          <w:sz w:val="24"/>
+          <w:szCs w:val="24"/>
+        </w:rPr>
+        <w:t>único motivo,</w:t>
+      </w:r>
+      <w:r>
+        <w:rPr>
+          <w:sz w:val="24"/>
+          <w:szCs w:val="24"/>
+        </w:rPr>
+        <w:t xml:space="preserve"> </w:t>
+      </w:r>
+      <w:r>
+        <w:rPr>
+          <w:sz w:val="24"/>
+          <w:szCs w:val="24"/>
+        </w:rPr>
+        <w:t>por</w:t>
+      </w:r>
+      <w:r>
+        <w:rPr>
+          <w:sz w:val="24"/>
+          <w:szCs w:val="24"/>
+        </w:rPr>
+        <w:t>em</w:t>
+      </w:r>
+      <w:r>
+        <w:rPr>
+          <w:sz w:val="24"/>
+          <w:szCs w:val="24"/>
+        </w:rPr>
+        <w:t xml:space="preserve"> </w:t>
+      </w:r>
+      <w:r>
+        <w:rPr>
+          <w:sz w:val="24"/>
+          <w:szCs w:val="24"/>
+        </w:rPr>
+        <w:t>esses fatores acumulados são determinantes para muitas nossas das decisões</w:t>
+      </w:r>
+      <w:r>
+        <w:rPr>
+          <w:sz w:val="24"/>
+          <w:szCs w:val="24"/>
+        </w:rPr>
+        <w:t xml:space="preserve"> de desistência de curso ou disciplinas</w:t>
+      </w:r>
+      <w:r>
+        <w:rPr>
+          <w:sz w:val="24"/>
+          <w:szCs w:val="24"/>
+        </w:rPr>
+        <w:t xml:space="preserve"> (evasão escolar)</w:t>
+      </w:r>
+      <w:r>
+        <w:rPr>
+          <w:sz w:val="24"/>
+          <w:szCs w:val="24"/>
+        </w:rPr>
+        <w:t xml:space="preserve">, </w:t>
+      </w:r>
+      <w:proofErr w:type="gramStart"/>
+      <w:r>
+        <w:rPr>
+          <w:sz w:val="24"/>
+          <w:szCs w:val="24"/>
+        </w:rPr>
+        <w:t>cujas as</w:t>
+      </w:r>
+      <w:proofErr w:type="gramEnd"/>
+      <w:r>
+        <w:rPr>
+          <w:sz w:val="24"/>
+          <w:szCs w:val="24"/>
+        </w:rPr>
+        <w:t xml:space="preserve"> habilidades acabam esquecidas</w:t>
+      </w:r>
+      <w:r>
+        <w:rPr>
+          <w:sz w:val="24"/>
+          <w:szCs w:val="24"/>
+        </w:rPr>
+        <w:t>.</w:t>
+      </w:r>
+    </w:p>
+    <w:p>
+      <w:pPr>
+        <w:pStyle w:val="Ttulo1"/>
+      </w:pPr>
+    </w:p>
+    <w:p>
+      <w:pPr>
+        <w:pStyle w:val="Ttulo1"/>
+      </w:pPr>
+      <w:bookmarkStart w:id="13" w:name="_Toc53142252"/>
+      <w:r>
+        <w:t xml:space="preserve">4 </w:t>
+      </w:r>
+      <w:r>
+        <w:t xml:space="preserve">POSSÍVEIS </w:t>
+      </w:r>
+      <w:r>
+        <w:t>DESAFIOS</w:t>
+      </w:r>
+      <w:bookmarkEnd w:id="13"/>
+    </w:p>
+    <w:p>
+      <w:pPr>
+        <w:spacing w:line="360" w:lineRule="auto"/>
+        <w:ind w:firstLine="720"/>
+        <w:jc w:val="both"/>
+        <w:rPr>
+          <w:sz w:val="24"/>
+          <w:szCs w:val="24"/>
+        </w:rPr>
+      </w:pPr>
+      <w:r>
+        <w:rPr>
+          <w:sz w:val="24"/>
+          <w:szCs w:val="24"/>
+        </w:rPr>
+        <w:t xml:space="preserve">A </w:t>
+      </w:r>
+      <w:r>
+        <w:rPr>
+          <w:sz w:val="24"/>
+          <w:szCs w:val="24"/>
+        </w:rPr>
+        <w:t xml:space="preserve">elaboração do material </w:t>
+      </w:r>
+      <w:r>
+        <w:rPr>
+          <w:sz w:val="24"/>
+          <w:szCs w:val="24"/>
+        </w:rPr>
+        <w:t xml:space="preserve">necessitará utilizar </w:t>
+      </w:r>
+      <w:r>
+        <w:rPr>
+          <w:sz w:val="24"/>
+          <w:szCs w:val="24"/>
+        </w:rPr>
+        <w:t xml:space="preserve">uma linguagem </w:t>
+      </w:r>
+      <w:r>
+        <w:rPr>
+          <w:sz w:val="24"/>
+          <w:szCs w:val="24"/>
+        </w:rPr>
+        <w:t>est</w:t>
+      </w:r>
+      <w:r>
+        <w:rPr>
+          <w:sz w:val="24"/>
+          <w:szCs w:val="24"/>
+        </w:rPr>
+        <w:t xml:space="preserve">ática </w:t>
+      </w:r>
+      <w:r>
+        <w:rPr>
+          <w:sz w:val="24"/>
+          <w:szCs w:val="24"/>
+        </w:rPr>
+        <w:t>atend</w:t>
+      </w:r>
+      <w:r>
+        <w:rPr>
+          <w:sz w:val="24"/>
+          <w:szCs w:val="24"/>
+        </w:rPr>
+        <w:t xml:space="preserve">endo </w:t>
+      </w:r>
+      <w:r>
+        <w:rPr>
+          <w:sz w:val="24"/>
+          <w:szCs w:val="24"/>
+        </w:rPr>
+        <w:t>a</w:t>
+      </w:r>
+      <w:r>
+        <w:rPr>
+          <w:sz w:val="24"/>
+          <w:szCs w:val="24"/>
+        </w:rPr>
+        <w:t>os</w:t>
+      </w:r>
+      <w:r>
+        <w:rPr>
+          <w:sz w:val="24"/>
+          <w:szCs w:val="24"/>
+        </w:rPr>
+        <w:t xml:space="preserve"> requisitos funcionais das instituiç</w:t>
+      </w:r>
+      <w:r>
+        <w:rPr>
+          <w:sz w:val="24"/>
+          <w:szCs w:val="24"/>
+        </w:rPr>
+        <w:t>ões.</w:t>
+      </w:r>
+    </w:p>
+    <w:p>
+      <w:pPr>
+        <w:spacing w:line="360" w:lineRule="auto"/>
+        <w:ind w:firstLine="720"/>
+        <w:jc w:val="both"/>
+        <w:rPr>
+          <w:sz w:val="24"/>
+          <w:szCs w:val="24"/>
+        </w:rPr>
+      </w:pPr>
+      <w:r>
+        <w:rPr>
+          <w:sz w:val="24"/>
+          <w:szCs w:val="24"/>
+        </w:rPr>
+        <w:t>O material deverá ser adequado</w:t>
+      </w:r>
+      <w:r>
+        <w:rPr>
+          <w:sz w:val="24"/>
+          <w:szCs w:val="24"/>
+        </w:rPr>
+        <w:t xml:space="preserve"> com embasamento prático e teórico em um período determinado utilizando as técnicas de </w:t>
+      </w:r>
+      <w:proofErr w:type="spellStart"/>
+      <w:r>
+        <w:rPr>
+          <w:sz w:val="24"/>
+          <w:szCs w:val="24"/>
+        </w:rPr>
+        <w:t>ludificação</w:t>
+      </w:r>
+      <w:proofErr w:type="spellEnd"/>
+      <w:r>
+        <w:rPr>
+          <w:sz w:val="24"/>
+          <w:szCs w:val="24"/>
+        </w:rPr>
+        <w:t>.</w:t>
+      </w:r>
+    </w:p>
+    <w:p>
+      <w:pPr>
+        <w:spacing w:line="360" w:lineRule="auto"/>
+        <w:ind w:firstLine="720"/>
+        <w:jc w:val="both"/>
+        <w:rPr>
+          <w:sz w:val="24"/>
+          <w:szCs w:val="24"/>
+        </w:rPr>
+      </w:pPr>
+      <w:r>
+        <w:rPr>
+          <w:sz w:val="24"/>
+          <w:szCs w:val="24"/>
+        </w:rPr>
+        <w:t>O sistema desenvolvido necessitará compreender u</w:t>
+      </w:r>
+      <w:r>
+        <w:rPr>
+          <w:sz w:val="24"/>
+          <w:szCs w:val="24"/>
+        </w:rPr>
+        <w:t xml:space="preserve">sabilidade e </w:t>
+      </w:r>
+      <w:r>
+        <w:rPr>
+          <w:sz w:val="24"/>
+          <w:szCs w:val="24"/>
+        </w:rPr>
+        <w:t>a</w:t>
+      </w:r>
+      <w:r>
+        <w:rPr>
+          <w:sz w:val="24"/>
+          <w:szCs w:val="24"/>
+        </w:rPr>
+        <w:t xml:space="preserve">cessibilidade em </w:t>
+      </w:r>
+      <w:r>
+        <w:rPr>
+          <w:sz w:val="24"/>
+          <w:szCs w:val="24"/>
+          <w:u w:val="single"/>
+        </w:rPr>
+        <w:t>plataformas</w:t>
+      </w:r>
+      <w:r>
+        <w:rPr>
+          <w:sz w:val="24"/>
+          <w:szCs w:val="24"/>
+        </w:rPr>
+        <w:t xml:space="preserve"> diferentes sem perder a qualidade e imersão do conteúdo ministrado.</w:t>
+      </w:r>
+    </w:p>
+    <w:p>
+      <w:pPr>
+        <w:spacing w:line="360" w:lineRule="auto"/>
+        <w:ind w:firstLine="720"/>
+        <w:jc w:val="both"/>
+        <w:rPr>
+          <w:sz w:val="24"/>
+          <w:szCs w:val="24"/>
+        </w:rPr>
+      </w:pPr>
+    </w:p>
+    <w:p>
+      <w:pPr>
+        <w:pStyle w:val="Ttulo1"/>
+      </w:pPr>
+      <w:bookmarkStart w:id="14" w:name="_Toc53142253"/>
+      <w:r>
+        <w:t xml:space="preserve">5 </w:t>
+      </w:r>
+      <w:r>
+        <w:t>HIPOTESES</w:t>
+      </w:r>
+      <w:r>
+        <w:t xml:space="preserve"> E RESULTADOS ESPERADOS</w:t>
+      </w:r>
+      <w:bookmarkEnd w:id="14"/>
+    </w:p>
+    <w:p>
+      <w:pPr>
+        <w:spacing w:line="360" w:lineRule="auto"/>
+        <w:ind w:firstLine="720"/>
+        <w:jc w:val="both"/>
+        <w:rPr>
+          <w:sz w:val="24"/>
+          <w:szCs w:val="24"/>
+        </w:rPr>
+      </w:pPr>
+      <w:r>
+        <w:rPr>
+          <w:sz w:val="24"/>
+          <w:szCs w:val="24"/>
+        </w:rPr>
+        <w:t xml:space="preserve">Espera-se que ao término do trabalho os resultados sejam positivos para o processo de aprendizagem dos estudantes ao utilizarem o sistema desenvolvido, de modo a evidenciar que as técnicas de </w:t>
+      </w:r>
+      <w:proofErr w:type="spellStart"/>
+      <w:r>
+        <w:rPr>
+          <w:sz w:val="24"/>
+          <w:szCs w:val="24"/>
+        </w:rPr>
+        <w:t>ludificação</w:t>
+      </w:r>
+      <w:proofErr w:type="spellEnd"/>
+      <w:r>
+        <w:rPr>
+          <w:sz w:val="24"/>
+          <w:szCs w:val="24"/>
+        </w:rPr>
+        <w:t xml:space="preserve"> podem e devem ser utilizadas em escolas e universidades para potencializar o processo de ensino-aprendizagem como um todo.</w:t>
+      </w:r>
+      <w:r>
+        <w:rPr>
+          <w:sz w:val="24"/>
+          <w:szCs w:val="24"/>
+        </w:rPr>
+        <w:tab/>
+      </w:r>
+      <w:r>
+        <w:rPr>
+          <w:sz w:val="24"/>
+          <w:szCs w:val="24"/>
+        </w:rPr>
+        <w:t xml:space="preserve"> </w:t>
+      </w:r>
+    </w:p>
+    <w:p>
+      <w:pPr>
+        <w:spacing w:line="360" w:lineRule="auto"/>
+        <w:ind w:firstLine="720"/>
+        <w:jc w:val="both"/>
+        <w:rPr>
+          <w:sz w:val="24"/>
+          <w:szCs w:val="24"/>
+        </w:rPr>
+      </w:pPr>
+    </w:p>
+    <w:p>
+      <w:pPr>
+        <w:spacing w:line="360" w:lineRule="auto"/>
+        <w:ind w:firstLine="720"/>
+        <w:jc w:val="both"/>
+        <w:rPr>
+          <w:sz w:val="24"/>
+          <w:szCs w:val="24"/>
+        </w:rPr>
+      </w:pPr>
+    </w:p>
+    <w:p>
+      <w:pPr>
+        <w:spacing w:line="360" w:lineRule="auto"/>
+        <w:ind w:firstLine="720"/>
+        <w:jc w:val="both"/>
+        <w:rPr>
+          <w:sz w:val="24"/>
+          <w:szCs w:val="24"/>
+        </w:rPr>
+      </w:pPr>
+    </w:p>
+    <w:p>
+      <w:pPr>
+        <w:pStyle w:val="Ttulo1"/>
+      </w:pPr>
+      <w:bookmarkStart w:id="15" w:name="_Toc53142254"/>
+      <w:r>
+        <w:lastRenderedPageBreak/>
+        <w:t xml:space="preserve">6 </w:t>
+      </w:r>
+      <w:r>
+        <w:t>ESTRUTURAÇ</w:t>
+      </w:r>
+      <w:r>
+        <w:t>ÃO</w:t>
+      </w:r>
+      <w:r>
+        <w:t xml:space="preserve"> DESDE A</w:t>
+      </w:r>
+      <w:r>
+        <w:t xml:space="preserve"> IDEIA</w:t>
+      </w:r>
+      <w:bookmarkEnd w:id="15"/>
+    </w:p>
+    <w:p>
+      <w:pPr>
+        <w:spacing w:line="360" w:lineRule="auto"/>
+        <w:ind w:firstLine="720"/>
+        <w:jc w:val="both"/>
+        <w:rPr>
+          <w:sz w:val="24"/>
+          <w:szCs w:val="24"/>
+        </w:rPr>
+      </w:pPr>
+      <w:r>
+        <w:rPr>
+          <w:sz w:val="24"/>
+          <w:szCs w:val="24"/>
+        </w:rPr>
+        <w:t xml:space="preserve">Excedendo </w:t>
+      </w:r>
+      <w:r>
+        <w:rPr>
+          <w:sz w:val="24"/>
+          <w:szCs w:val="24"/>
+        </w:rPr>
+        <w:t>um texto meramente acadêmico ou ideias revolucionárias a estrutura a seguir descreve os principais pontos abordados desde o caos de ideias que não levaram a rumo nenhum, passando pelas solicitações de orientação d</w:t>
+      </w:r>
+      <w:r>
+        <w:rPr>
+          <w:sz w:val="24"/>
+          <w:szCs w:val="24"/>
+        </w:rPr>
+        <w:t>o projeto</w:t>
+      </w:r>
+      <w:r>
+        <w:rPr>
+          <w:sz w:val="24"/>
+          <w:szCs w:val="24"/>
+        </w:rPr>
+        <w:t xml:space="preserve">, </w:t>
+      </w:r>
+      <w:r>
+        <w:rPr>
+          <w:sz w:val="24"/>
+          <w:szCs w:val="24"/>
+        </w:rPr>
+        <w:t>um brainstorming para identificar</w:t>
+      </w:r>
+      <w:r>
+        <w:rPr>
+          <w:sz w:val="24"/>
+          <w:szCs w:val="24"/>
+        </w:rPr>
+        <w:t>mos</w:t>
+      </w:r>
+      <w:r>
+        <w:rPr>
+          <w:sz w:val="24"/>
+          <w:szCs w:val="24"/>
+        </w:rPr>
+        <w:t xml:space="preserve"> tópicos de</w:t>
+      </w:r>
+      <w:r>
+        <w:rPr>
+          <w:sz w:val="24"/>
+          <w:szCs w:val="24"/>
+        </w:rPr>
+        <w:t xml:space="preserve"> afinidades e habilidades</w:t>
+      </w:r>
+      <w:r>
+        <w:rPr>
+          <w:sz w:val="24"/>
+          <w:szCs w:val="24"/>
+        </w:rPr>
+        <w:t xml:space="preserve"> anteriores</w:t>
+      </w:r>
+      <w:r>
+        <w:rPr>
+          <w:sz w:val="24"/>
+          <w:szCs w:val="24"/>
+        </w:rPr>
+        <w:t xml:space="preserve">, </w:t>
+      </w:r>
+      <w:r>
+        <w:rPr>
+          <w:sz w:val="24"/>
+          <w:szCs w:val="24"/>
+        </w:rPr>
+        <w:t xml:space="preserve">muitas </w:t>
+      </w:r>
+      <w:r>
+        <w:rPr>
+          <w:sz w:val="24"/>
+          <w:szCs w:val="24"/>
+        </w:rPr>
+        <w:t>pesquisas</w:t>
+      </w:r>
+      <w:r>
+        <w:rPr>
+          <w:sz w:val="24"/>
+          <w:szCs w:val="24"/>
+        </w:rPr>
+        <w:t xml:space="preserve"> concentrar os esforços em: jogos e educação. Os</w:t>
+      </w:r>
+      <w:r>
+        <w:rPr>
+          <w:sz w:val="24"/>
+          <w:szCs w:val="24"/>
+        </w:rPr>
+        <w:t xml:space="preserve"> estágios a seguir </w:t>
+      </w:r>
+      <w:r>
+        <w:rPr>
+          <w:sz w:val="24"/>
+          <w:szCs w:val="24"/>
+        </w:rPr>
+        <w:t xml:space="preserve">detalham </w:t>
+      </w:r>
+      <w:r>
+        <w:rPr>
+          <w:sz w:val="24"/>
+          <w:szCs w:val="24"/>
+        </w:rPr>
+        <w:t>a implementação</w:t>
+      </w:r>
+      <w:r>
+        <w:rPr>
+          <w:sz w:val="24"/>
+          <w:szCs w:val="24"/>
+        </w:rPr>
+        <w:t xml:space="preserve"> a ideia, que pode</w:t>
+      </w:r>
+      <w:r>
+        <w:rPr>
+          <w:sz w:val="24"/>
+          <w:szCs w:val="24"/>
+        </w:rPr>
+        <w:t xml:space="preserve"> </w:t>
+      </w:r>
+      <w:r>
+        <w:rPr>
+          <w:sz w:val="24"/>
+          <w:szCs w:val="24"/>
+        </w:rPr>
+        <w:t xml:space="preserve">auxiliar um pouco </w:t>
+      </w:r>
+      <w:r>
+        <w:rPr>
+          <w:sz w:val="24"/>
+          <w:szCs w:val="24"/>
+        </w:rPr>
+        <w:t>n</w:t>
+      </w:r>
+      <w:r>
+        <w:rPr>
+          <w:sz w:val="24"/>
+          <w:szCs w:val="24"/>
+        </w:rPr>
+        <w:t>a incrível jornada dos seus primeiros passos e códigos na programação.</w:t>
+      </w:r>
+      <w:r>
+        <w:rPr>
+          <w:sz w:val="24"/>
+          <w:szCs w:val="24"/>
+        </w:rPr>
+        <w:t xml:space="preserve"> </w:t>
+      </w:r>
+    </w:p>
+    <w:p>
+      <w:pPr>
+        <w:spacing w:line="360" w:lineRule="auto"/>
+        <w:ind w:firstLine="720"/>
+        <w:jc w:val="both"/>
+        <w:rPr>
+          <w:sz w:val="24"/>
+          <w:szCs w:val="24"/>
+        </w:rPr>
+      </w:pPr>
+    </w:p>
+    <w:p>
+      <w:pPr>
+        <w:pStyle w:val="Ttulo2"/>
+      </w:pPr>
+      <w:bookmarkStart w:id="16" w:name="_Toc53142255"/>
+      <w:r>
+        <w:t xml:space="preserve">6.1 </w:t>
+      </w:r>
+      <w:r>
+        <w:t>PRIMEIRO ESTÁGIO</w:t>
+      </w:r>
+      <w:bookmarkEnd w:id="16"/>
+    </w:p>
+    <w:p>
+      <w:pPr>
+        <w:spacing w:line="360" w:lineRule="auto"/>
+        <w:ind w:firstLine="720"/>
+        <w:jc w:val="both"/>
+        <w:rPr>
+          <w:sz w:val="24"/>
+          <w:szCs w:val="24"/>
+        </w:rPr>
+      </w:pPr>
+      <w:r>
+        <w:rPr>
+          <w:sz w:val="24"/>
+          <w:szCs w:val="24"/>
+        </w:rPr>
+        <w:t xml:space="preserve">Levantamento bibliográfico para embasamento teórico, contendo referências que colaboram com os estudos e técnicas aplicados para o projeto além de </w:t>
+      </w:r>
+      <w:r>
+        <w:rPr>
+          <w:sz w:val="24"/>
+          <w:szCs w:val="24"/>
+        </w:rPr>
+        <w:t>corroboram </w:t>
+      </w:r>
+      <w:r>
+        <w:rPr>
+          <w:sz w:val="24"/>
+          <w:szCs w:val="24"/>
+        </w:rPr>
+        <w:t>as utilizações de jogos lúdicos em cenários</w:t>
+      </w:r>
+      <w:r>
+        <w:rPr>
+          <w:sz w:val="24"/>
+          <w:szCs w:val="24"/>
+        </w:rPr>
+        <w:t xml:space="preserve"> acadêmicos de universidades</w:t>
+      </w:r>
+      <w:r>
+        <w:rPr>
+          <w:sz w:val="24"/>
+          <w:szCs w:val="24"/>
+        </w:rPr>
+        <w:t xml:space="preserve"> </w:t>
+      </w:r>
+      <w:r>
+        <w:rPr>
+          <w:sz w:val="24"/>
+          <w:szCs w:val="24"/>
+        </w:rPr>
+        <w:t xml:space="preserve">juntamente com </w:t>
+      </w:r>
+      <w:r>
+        <w:rPr>
+          <w:sz w:val="24"/>
+          <w:szCs w:val="24"/>
+        </w:rPr>
+        <w:t>uma revisão analítica nos trabalhos encontrados, extraindo e discutindo o que tiver forte relação com o objetivo desse trabalho. Também, nesse estágio</w:t>
+      </w:r>
+      <w:r>
+        <w:rPr>
+          <w:sz w:val="24"/>
+          <w:szCs w:val="24"/>
+        </w:rPr>
         <w:t>,</w:t>
       </w:r>
       <w:r>
@@ -2867,15 +3745,101 @@
           <w:sz w:val="24"/>
           <w:szCs w:val="24"/>
         </w:rPr>
-        <w:t xml:space="preserve"> claro que não </w:t>
-      </w:r>
-      <w:r>
-        <w:rPr>
-          <w:sz w:val="24"/>
-          <w:szCs w:val="24"/>
-        </w:rPr>
-        <w:t>há um</w:t>
-      </w:r>
+        <w:t xml:space="preserve"> realizaremos o levantam</w:t>
+      </w:r>
+      <w:r>
+        <w:rPr>
+          <w:sz w:val="24"/>
+          <w:szCs w:val="24"/>
+        </w:rPr>
+        <w:t>ento de plataformas similares para comparações posteriores com a ferramenta desenvolvida</w:t>
+      </w:r>
+      <w:r>
+        <w:rPr>
+          <w:sz w:val="24"/>
+          <w:szCs w:val="24"/>
+        </w:rPr>
+        <w:t>.</w:t>
+      </w:r>
+    </w:p>
+    <w:p>
+      <w:pPr>
+        <w:spacing w:line="360" w:lineRule="auto"/>
+        <w:ind w:firstLine="720"/>
+        <w:jc w:val="both"/>
+        <w:rPr>
+          <w:sz w:val="24"/>
+          <w:szCs w:val="24"/>
+        </w:rPr>
+      </w:pPr>
+    </w:p>
+    <w:p>
+      <w:pPr>
+        <w:pStyle w:val="Ttulo2"/>
+      </w:pPr>
+      <w:bookmarkStart w:id="17" w:name="_Toc53142256"/>
+      <w:r>
+        <w:t xml:space="preserve">6.2 </w:t>
+      </w:r>
+      <w:r>
+        <w:t>SEGUNDO ESTÁGIO</w:t>
+      </w:r>
+      <w:bookmarkEnd w:id="17"/>
+    </w:p>
+    <w:p>
+      <w:pPr>
+        <w:spacing w:line="360" w:lineRule="auto"/>
+        <w:ind w:firstLine="720"/>
+        <w:jc w:val="both"/>
+        <w:rPr>
+          <w:sz w:val="24"/>
+          <w:szCs w:val="24"/>
+        </w:rPr>
+      </w:pPr>
+      <w:r>
+        <w:rPr>
+          <w:sz w:val="24"/>
+          <w:szCs w:val="24"/>
+        </w:rPr>
+        <w:t>D</w:t>
+      </w:r>
+      <w:r>
+        <w:rPr>
+          <w:sz w:val="24"/>
+          <w:szCs w:val="24"/>
+        </w:rPr>
+        <w:t>esenvolvimento do aplicativo na sua versão</w:t>
+      </w:r>
+      <w:r>
+        <w:rPr>
+          <w:sz w:val="24"/>
+          <w:szCs w:val="24"/>
+        </w:rPr>
+        <w:t xml:space="preserve"> MVP para computadores, com a documentação do software e os diagramas do projeto, utilizando a linguagem de programação JAVA </w:t>
+      </w:r>
+      <w:r>
+        <w:rPr>
+          <w:sz w:val="24"/>
+          <w:szCs w:val="24"/>
+        </w:rPr>
+        <w:t>n</w:t>
+      </w:r>
+      <w:r>
+        <w:rPr>
+          <w:sz w:val="24"/>
+          <w:szCs w:val="24"/>
+        </w:rPr>
+        <w:t xml:space="preserve">o padrão JAVA </w:t>
+      </w:r>
+      <w:proofErr w:type="spellStart"/>
+      <w:r>
+        <w:rPr>
+          <w:sz w:val="24"/>
+          <w:szCs w:val="24"/>
+        </w:rPr>
+        <w:t>Code</w:t>
+      </w:r>
+      <w:proofErr w:type="spellEnd"/>
       <w:r>
         <w:rPr>
           <w:sz w:val="24"/>
@@ -2883,12 +3847,84 @@
         </w:rPr>
         <w:t xml:space="preserve"> </w:t>
       </w:r>
-      <w:r>
-        <w:rPr>
-          <w:sz w:val="24"/>
-          <w:szCs w:val="24"/>
-        </w:rPr>
-        <w:t>único motivo,</w:t>
+      <w:proofErr w:type="spellStart"/>
+      <w:r>
+        <w:rPr>
+          <w:sz w:val="24"/>
+          <w:szCs w:val="24"/>
+        </w:rPr>
+        <w:t>Conventions</w:t>
+      </w:r>
+      <w:proofErr w:type="spellEnd"/>
+      <w:r>
+        <w:rPr>
+          <w:sz w:val="24"/>
+          <w:szCs w:val="24"/>
+        </w:rPr>
+        <w:t xml:space="preserve"> para fins de manutenibilidade.</w:t>
+      </w:r>
+    </w:p>
+    <w:p>
+      <w:pPr>
+        <w:spacing w:line="360" w:lineRule="auto"/>
+        <w:ind w:firstLine="720"/>
+        <w:jc w:val="both"/>
+        <w:rPr>
+          <w:sz w:val="24"/>
+          <w:szCs w:val="24"/>
+        </w:rPr>
+      </w:pPr>
+    </w:p>
+    <w:p>
+      <w:pPr>
+        <w:pStyle w:val="Ttulo2"/>
+      </w:pPr>
+      <w:bookmarkStart w:id="18" w:name="_Toc53142257"/>
+      <w:r>
+        <w:t xml:space="preserve">6.3 </w:t>
+      </w:r>
+      <w:r>
+        <w:t>TERCEIRO ESTÁGIO</w:t>
+      </w:r>
+      <w:bookmarkEnd w:id="18"/>
+    </w:p>
+    <w:p>
+      <w:pPr>
+        <w:spacing w:line="360" w:lineRule="auto"/>
+        <w:ind w:firstLine="720"/>
+        <w:jc w:val="both"/>
+        <w:rPr>
+          <w:sz w:val="24"/>
+          <w:szCs w:val="24"/>
+        </w:rPr>
+      </w:pPr>
+      <w:r>
+        <w:rPr>
+          <w:sz w:val="24"/>
+          <w:szCs w:val="24"/>
+        </w:rPr>
+        <w:t>C</w:t>
+      </w:r>
+      <w:r>
+        <w:rPr>
+          <w:sz w:val="24"/>
+          <w:szCs w:val="24"/>
+        </w:rPr>
+        <w:t xml:space="preserve">oleta de resultados </w:t>
+      </w:r>
+      <w:r>
+        <w:rPr>
+          <w:sz w:val="24"/>
+          <w:szCs w:val="24"/>
+        </w:rPr>
+        <w:t xml:space="preserve">no qual </w:t>
+      </w:r>
+      <w:r>
+        <w:rPr>
+          <w:sz w:val="24"/>
+          <w:szCs w:val="24"/>
+        </w:rPr>
+        <w:t>será apresentado</w:t>
       </w:r>
       <w:r>
         <w:rPr>
@@ -2902,822 +3938,317 @@
           <w:sz w:val="24"/>
           <w:szCs w:val="24"/>
         </w:rPr>
-        <w:t>por</w:t>
-      </w:r>
-      <w:r>
-        <w:rPr>
-          <w:sz w:val="24"/>
-          <w:szCs w:val="24"/>
-        </w:rPr>
-        <w:t>em</w:t>
-      </w:r>
-      <w:r>
-        <w:rPr>
-          <w:sz w:val="24"/>
-          <w:szCs w:val="24"/>
-        </w:rPr>
+        <w:t>a plataforma desenvolvida</w:t>
+      </w:r>
+      <w:r>
+        <w:rPr>
+          <w:sz w:val="24"/>
+          <w:szCs w:val="24"/>
+        </w:rPr>
+        <w:t xml:space="preserve"> para os alunos do primeiro ano do curso de Tecnólogo em Análise e Desenvolvimento de Sistemas da FATEC-ZL</w:t>
+      </w:r>
+      <w:r>
+        <w:rPr>
+          <w:sz w:val="24"/>
+          <w:szCs w:val="24"/>
+        </w:rPr>
+        <w:t xml:space="preserve"> incluindo: Pesquisas e divulgação dos resultados com os discentes e docentes participantes com à a</w:t>
+      </w:r>
+      <w:r>
+        <w:rPr>
+          <w:sz w:val="24"/>
+          <w:szCs w:val="24"/>
+        </w:rPr>
+        <w:t>nálise para estabelecer o impacto da plataforma no processo de ensino-aprendizagem dos estudantes.</w:t>
+      </w:r>
+    </w:p>
+    <w:p>
+      <w:pPr>
+        <w:spacing w:line="360" w:lineRule="auto"/>
+        <w:ind w:firstLine="720"/>
+        <w:jc w:val="both"/>
+        <w:rPr>
+          <w:sz w:val="24"/>
+          <w:szCs w:val="24"/>
+        </w:rPr>
+      </w:pPr>
+    </w:p>
+    <w:p>
+      <w:pPr>
+        <w:spacing w:line="360" w:lineRule="auto"/>
+        <w:ind w:firstLine="720"/>
+        <w:jc w:val="both"/>
+        <w:rPr>
+          <w:sz w:val="24"/>
+          <w:szCs w:val="24"/>
+        </w:rPr>
+      </w:pPr>
+    </w:p>
+    <w:p>
+      <w:pPr>
+        <w:spacing w:line="360" w:lineRule="auto"/>
+        <w:ind w:firstLine="720"/>
+        <w:jc w:val="both"/>
+        <w:rPr>
+          <w:sz w:val="24"/>
+          <w:szCs w:val="24"/>
+        </w:rPr>
+      </w:pPr>
+    </w:p>
+    <w:p>
+      <w:pPr>
+        <w:spacing w:line="360" w:lineRule="auto"/>
+        <w:ind w:firstLine="720"/>
+        <w:jc w:val="both"/>
+        <w:rPr>
+          <w:sz w:val="24"/>
+          <w:szCs w:val="24"/>
+        </w:rPr>
+      </w:pPr>
+    </w:p>
+    <w:p>
+      <w:pPr>
+        <w:spacing w:line="360" w:lineRule="auto"/>
+        <w:ind w:firstLine="720"/>
+        <w:jc w:val="both"/>
+        <w:rPr>
+          <w:sz w:val="24"/>
+          <w:szCs w:val="24"/>
+        </w:rPr>
+      </w:pPr>
+    </w:p>
+    <w:p>
+      <w:pPr>
+        <w:spacing w:line="360" w:lineRule="auto"/>
+        <w:ind w:firstLine="720"/>
+        <w:jc w:val="both"/>
+        <w:rPr>
+          <w:sz w:val="24"/>
+          <w:szCs w:val="24"/>
+        </w:rPr>
+      </w:pPr>
+    </w:p>
+    <w:p>
+      <w:pPr>
+        <w:spacing w:line="360" w:lineRule="auto"/>
+        <w:ind w:firstLine="720"/>
+        <w:jc w:val="both"/>
+        <w:rPr>
+          <w:sz w:val="24"/>
+          <w:szCs w:val="24"/>
+        </w:rPr>
+      </w:pPr>
+    </w:p>
+    <w:p>
+      <w:pPr>
+        <w:spacing w:line="360" w:lineRule="auto"/>
+        <w:ind w:firstLine="720"/>
+        <w:jc w:val="both"/>
+        <w:rPr>
+          <w:sz w:val="24"/>
+          <w:szCs w:val="24"/>
+        </w:rPr>
+      </w:pPr>
+    </w:p>
+    <w:p>
+      <w:pPr>
+        <w:spacing w:line="360" w:lineRule="auto"/>
+        <w:ind w:firstLine="720"/>
+        <w:jc w:val="both"/>
+        <w:rPr>
+          <w:sz w:val="24"/>
+          <w:szCs w:val="24"/>
+        </w:rPr>
+      </w:pPr>
+    </w:p>
+    <w:p>
+      <w:pPr>
+        <w:spacing w:line="360" w:lineRule="auto"/>
+        <w:ind w:firstLine="720"/>
+        <w:jc w:val="both"/>
+        <w:rPr>
+          <w:sz w:val="24"/>
+          <w:szCs w:val="24"/>
+        </w:rPr>
+      </w:pPr>
+    </w:p>
+    <w:p>
+      <w:pPr>
+        <w:spacing w:line="360" w:lineRule="auto"/>
+        <w:ind w:firstLine="720"/>
+        <w:jc w:val="both"/>
+        <w:rPr>
+          <w:sz w:val="24"/>
+          <w:szCs w:val="24"/>
+        </w:rPr>
+      </w:pPr>
+    </w:p>
+    <w:p>
+      <w:pPr>
+        <w:spacing w:line="360" w:lineRule="auto"/>
+        <w:ind w:firstLine="720"/>
+        <w:jc w:val="both"/>
+        <w:rPr>
+          <w:sz w:val="24"/>
+          <w:szCs w:val="24"/>
+        </w:rPr>
+      </w:pPr>
+    </w:p>
+    <w:p>
+      <w:pPr>
+        <w:spacing w:line="360" w:lineRule="auto"/>
+        <w:ind w:firstLine="720"/>
+        <w:jc w:val="both"/>
+        <w:rPr>
+          <w:sz w:val="24"/>
+          <w:szCs w:val="24"/>
+        </w:rPr>
+      </w:pPr>
+    </w:p>
+    <w:p>
+      <w:pPr>
+        <w:spacing w:line="360" w:lineRule="auto"/>
+        <w:ind w:firstLine="720"/>
+        <w:jc w:val="both"/>
+        <w:rPr>
+          <w:sz w:val="24"/>
+          <w:szCs w:val="24"/>
+        </w:rPr>
+      </w:pPr>
+    </w:p>
+    <w:p>
+      <w:pPr>
+        <w:spacing w:line="360" w:lineRule="auto"/>
+        <w:ind w:firstLine="720"/>
+        <w:jc w:val="both"/>
+        <w:rPr>
+          <w:sz w:val="24"/>
+          <w:szCs w:val="24"/>
+        </w:rPr>
+      </w:pPr>
+    </w:p>
+    <w:p>
+      <w:pPr>
+        <w:spacing w:line="360" w:lineRule="auto"/>
+        <w:ind w:firstLine="720"/>
+        <w:jc w:val="both"/>
+        <w:rPr>
+          <w:sz w:val="24"/>
+          <w:szCs w:val="24"/>
+        </w:rPr>
+      </w:pPr>
+    </w:p>
+    <w:p>
+      <w:pPr>
+        <w:spacing w:line="360" w:lineRule="auto"/>
+        <w:ind w:firstLine="720"/>
+        <w:jc w:val="both"/>
+        <w:rPr>
+          <w:sz w:val="24"/>
+          <w:szCs w:val="24"/>
+        </w:rPr>
+      </w:pPr>
+    </w:p>
+    <w:p>
+      <w:pPr>
+        <w:spacing w:line="360" w:lineRule="auto"/>
+        <w:ind w:firstLine="720"/>
+        <w:jc w:val="both"/>
+        <w:rPr>
+          <w:sz w:val="24"/>
+          <w:szCs w:val="24"/>
+        </w:rPr>
+      </w:pPr>
+    </w:p>
+    <w:p>
+      <w:pPr>
+        <w:spacing w:line="360" w:lineRule="auto"/>
+        <w:ind w:firstLine="720"/>
+        <w:jc w:val="both"/>
+        <w:rPr>
+          <w:sz w:val="24"/>
+          <w:szCs w:val="24"/>
+        </w:rPr>
+      </w:pPr>
+    </w:p>
+    <w:p>
+      <w:pPr>
+        <w:spacing w:line="360" w:lineRule="auto"/>
+        <w:ind w:firstLine="720"/>
+        <w:jc w:val="both"/>
+        <w:rPr>
+          <w:sz w:val="24"/>
+          <w:szCs w:val="24"/>
+        </w:rPr>
+      </w:pPr>
+    </w:p>
+    <w:p>
+      <w:pPr>
+        <w:spacing w:line="360" w:lineRule="auto"/>
+        <w:ind w:firstLine="720"/>
+        <w:jc w:val="both"/>
+        <w:rPr>
+          <w:sz w:val="24"/>
+          <w:szCs w:val="24"/>
+        </w:rPr>
+      </w:pPr>
+    </w:p>
+    <w:p>
+      <w:pPr>
+        <w:spacing w:line="360" w:lineRule="auto"/>
+        <w:ind w:firstLine="720"/>
+        <w:jc w:val="both"/>
+        <w:rPr>
+          <w:sz w:val="24"/>
+          <w:szCs w:val="24"/>
+        </w:rPr>
+      </w:pPr>
+    </w:p>
+    <w:p>
+      <w:pPr>
+        <w:spacing w:line="360" w:lineRule="auto"/>
+        <w:ind w:firstLine="720"/>
+        <w:jc w:val="both"/>
+        <w:rPr>
+          <w:sz w:val="24"/>
+          <w:szCs w:val="24"/>
+        </w:rPr>
+      </w:pPr>
+    </w:p>
+    <w:p>
+      <w:pPr>
+        <w:spacing w:line="360" w:lineRule="auto"/>
+        <w:ind w:firstLine="720"/>
+        <w:jc w:val="both"/>
+        <w:rPr>
+          <w:sz w:val="24"/>
+          <w:szCs w:val="24"/>
+        </w:rPr>
+      </w:pPr>
+    </w:p>
+    <w:p>
+      <w:pPr>
+        <w:pStyle w:val="Ttulo1"/>
+      </w:pPr>
+      <w:bookmarkStart w:id="19" w:name="_Toc53142258"/>
+      <w:r>
+        <w:lastRenderedPageBreak/>
+        <w:t>X</w:t>
+      </w:r>
+      <w:r>
         <w:t xml:space="preserve"> </w:t>
       </w:r>
       <w:r>
-        <w:rPr>
-          <w:sz w:val="24"/>
-          <w:szCs w:val="24"/>
-        </w:rPr>
-        <w:t>esses fatores acumulados são determinantes para muitas nossas das decisões</w:t>
-      </w:r>
-      <w:r>
-        <w:rPr>
-          <w:sz w:val="24"/>
-          <w:szCs w:val="24"/>
-        </w:rPr>
-        <w:t xml:space="preserve"> de desistência de curso ou disciplinas, cujas as habilidades acabam esquecidas</w:t>
-      </w:r>
-      <w:r>
-        <w:rPr>
-          <w:sz w:val="24"/>
-          <w:szCs w:val="24"/>
-        </w:rPr>
-        <w:t>.</w:t>
-      </w:r>
-    </w:p>
-    <w:p>
-      <w:pPr>
-        <w:spacing w:line="360" w:lineRule="auto"/>
+        <w:t>REFERÊNCIAS BIBLIOGRÁFICAS</w:t>
+      </w:r>
+      <w:bookmarkEnd w:id="19"/>
+    </w:p>
+    <w:p>
+      <w:pPr>
+        <w:spacing w:line="360" w:lineRule="auto"/>
+        <w:ind w:firstLine="720"/>
         <w:jc w:val="both"/>
         <w:rPr>
-          <w:sz w:val="24"/>
-          <w:szCs w:val="24"/>
-        </w:rPr>
-      </w:pPr>
-      <w:r>
-        <w:rPr>
-          <w:sz w:val="24"/>
-          <w:szCs w:val="24"/>
-        </w:rPr>
-        <w:t>.</w:t>
-      </w:r>
-    </w:p>
-    <w:p>
-      <w:pPr>
-        <w:pStyle w:val="Ttulo3"/>
-      </w:pPr>
-      <w:bookmarkStart w:id="13" w:name="_Toc51790604"/>
-      <w:r>
-        <w:lastRenderedPageBreak/>
-        <w:t>PROBLEMAS</w:t>
-      </w:r>
-      <w:bookmarkEnd w:id="13"/>
-    </w:p>
-    <w:p>
-      <w:pPr>
-        <w:spacing w:line="360" w:lineRule="auto"/>
-        <w:ind w:firstLine="708"/>
-        <w:jc w:val="both"/>
-        <w:rPr>
-          <w:sz w:val="24"/>
-          <w:szCs w:val="24"/>
-        </w:rPr>
-      </w:pPr>
-      <w:r>
-        <w:rPr>
-          <w:sz w:val="24"/>
-          <w:szCs w:val="24"/>
-        </w:rPr>
-        <w:t xml:space="preserve">A </w:t>
-      </w:r>
-      <w:r>
-        <w:rPr>
-          <w:sz w:val="24"/>
-          <w:szCs w:val="24"/>
-        </w:rPr>
-        <w:t xml:space="preserve">elaboração do material dentro de </w:t>
-      </w:r>
-      <w:r>
-        <w:rPr>
-          <w:sz w:val="24"/>
-          <w:szCs w:val="24"/>
-        </w:rPr>
-        <w:t xml:space="preserve">uma linguagem </w:t>
-      </w:r>
-      <w:r>
-        <w:rPr>
-          <w:sz w:val="24"/>
-          <w:szCs w:val="24"/>
-        </w:rPr>
-        <w:t>est</w:t>
-      </w:r>
-      <w:r>
-        <w:rPr>
-          <w:sz w:val="24"/>
-          <w:szCs w:val="24"/>
-        </w:rPr>
-        <w:t xml:space="preserve">ática </w:t>
-      </w:r>
-      <w:r>
-        <w:rPr>
-          <w:sz w:val="24"/>
-          <w:szCs w:val="24"/>
-        </w:rPr>
-        <w:t>atend</w:t>
-      </w:r>
-      <w:r>
-        <w:rPr>
-          <w:sz w:val="24"/>
-          <w:szCs w:val="24"/>
-        </w:rPr>
-        <w:t>endo os</w:t>
-      </w:r>
-      <w:r>
-        <w:rPr>
-          <w:sz w:val="24"/>
-          <w:szCs w:val="24"/>
-        </w:rPr>
-        <w:t xml:space="preserve"> requisitos funcionais das instituiç</w:t>
-      </w:r>
-      <w:r>
-        <w:rPr>
-          <w:sz w:val="24"/>
-          <w:szCs w:val="24"/>
-        </w:rPr>
-        <w:t>ões.</w:t>
-      </w:r>
-    </w:p>
-    <w:p>
-      <w:pPr>
-        <w:spacing w:line="360" w:lineRule="auto"/>
-        <w:ind w:firstLine="708"/>
-        <w:jc w:val="both"/>
-        <w:rPr>
-          <w:sz w:val="24"/>
-          <w:szCs w:val="24"/>
-        </w:rPr>
-      </w:pPr>
-      <w:r>
-        <w:rPr>
-          <w:sz w:val="24"/>
-          <w:szCs w:val="24"/>
-        </w:rPr>
-        <w:t>Adequar o material com embasamento prático e teórico em um período determinado utilizando as técnicas de ludificação.</w:t>
-      </w:r>
-    </w:p>
-    <w:p>
-      <w:pPr>
-        <w:spacing w:line="360" w:lineRule="auto"/>
-        <w:ind w:firstLine="708"/>
-        <w:jc w:val="both"/>
-        <w:rPr>
-          <w:sz w:val="24"/>
-          <w:szCs w:val="24"/>
-        </w:rPr>
-      </w:pPr>
-      <w:r>
-        <w:rPr>
-          <w:sz w:val="24"/>
-          <w:szCs w:val="24"/>
-        </w:rPr>
-        <w:t>Usabilidade e Acessibilidade em plataformas diferentes sem perder a qualidade e imersão do conteúdo ministrado.</w:t>
-      </w:r>
-    </w:p>
-    <w:p>
-      <w:pPr>
-        <w:spacing w:line="360" w:lineRule="auto"/>
-        <w:ind w:firstLine="708"/>
-        <w:jc w:val="both"/>
-        <w:rPr>
-          <w:sz w:val="24"/>
-          <w:szCs w:val="24"/>
-        </w:rPr>
-      </w:pPr>
-    </w:p>
-    <w:p>
-      <w:pPr>
-        <w:pStyle w:val="Ttulo3"/>
-      </w:pPr>
-      <w:bookmarkStart w:id="14" w:name="_Toc51790605"/>
-      <w:r>
-        <w:t>HIPOTESES</w:t>
-      </w:r>
-      <w:bookmarkEnd w:id="14"/>
-    </w:p>
-    <w:p>
-      <w:pPr>
-        <w:spacing w:line="360" w:lineRule="auto"/>
-        <w:ind w:firstLine="708"/>
-        <w:jc w:val="both"/>
-        <w:rPr>
-          <w:sz w:val="24"/>
-          <w:szCs w:val="24"/>
-        </w:rPr>
-      </w:pPr>
-    </w:p>
-    <w:p>
-      <w:pPr>
-        <w:spacing w:line="360" w:lineRule="auto"/>
-        <w:jc w:val="both"/>
-        <w:rPr>
-          <w:sz w:val="24"/>
-          <w:szCs w:val="24"/>
-        </w:rPr>
-      </w:pPr>
-      <w:r>
-        <w:rPr>
-          <w:sz w:val="24"/>
-          <w:szCs w:val="24"/>
-        </w:rPr>
-        <w:tab/>
-      </w:r>
-      <w:r>
-        <w:rPr>
-          <w:sz w:val="24"/>
-          <w:szCs w:val="24"/>
-        </w:rPr>
-        <w:t xml:space="preserve"> </w:t>
-      </w:r>
-    </w:p>
-    <w:p>
-      <w:pPr>
-        <w:spacing w:line="360" w:lineRule="auto"/>
-        <w:jc w:val="both"/>
-        <w:rPr>
-          <w:sz w:val="24"/>
-          <w:szCs w:val="24"/>
-        </w:rPr>
-      </w:pPr>
-    </w:p>
-    <w:p>
-      <w:pPr>
-        <w:pStyle w:val="Ttulo2"/>
-      </w:pPr>
-      <w:bookmarkStart w:id="15" w:name="_Toc51790606"/>
-      <w:r>
-        <w:t>ESTRUTURAÇ</w:t>
-      </w:r>
-      <w:r>
-        <w:t>ÃO</w:t>
-      </w:r>
-      <w:r>
-        <w:t xml:space="preserve"> DESDE A</w:t>
-      </w:r>
-      <w:r>
-        <w:t xml:space="preserve"> IDEIA</w:t>
-      </w:r>
-      <w:bookmarkEnd w:id="15"/>
-    </w:p>
-    <w:p>
-      <w:pPr>
-        <w:ind w:firstLine="708"/>
-      </w:pPr>
-      <w:r>
-        <w:rPr>
-          <w:sz w:val="24"/>
-          <w:szCs w:val="24"/>
-        </w:rPr>
-        <w:t xml:space="preserve">Excedendo </w:t>
-      </w:r>
-      <w:r>
-        <w:rPr>
-          <w:sz w:val="24"/>
-          <w:szCs w:val="24"/>
-        </w:rPr>
-        <w:t>um texto meramente acadêmico ou ideias revolucionárias a estrutura a seguir descreve os principais pontos abordados desde o caos de ideias que não levaram a rumo nenhum, passando pelas solicitações de orientação d</w:t>
-      </w:r>
-      <w:r>
-        <w:rPr>
-          <w:sz w:val="24"/>
-          <w:szCs w:val="24"/>
-        </w:rPr>
-        <w:t>o projeto</w:t>
-      </w:r>
-      <w:r>
-        <w:rPr>
-          <w:sz w:val="24"/>
-          <w:szCs w:val="24"/>
-        </w:rPr>
-        <w:t xml:space="preserve">, </w:t>
-      </w:r>
-      <w:r>
-        <w:rPr>
-          <w:sz w:val="24"/>
-          <w:szCs w:val="24"/>
-        </w:rPr>
-        <w:t>um brainstorming para identificar</w:t>
-      </w:r>
-      <w:r>
-        <w:rPr>
-          <w:sz w:val="24"/>
-          <w:szCs w:val="24"/>
-        </w:rPr>
-        <w:t>mos</w:t>
-      </w:r>
-      <w:r>
-        <w:rPr>
-          <w:sz w:val="24"/>
-          <w:szCs w:val="24"/>
-        </w:rPr>
-        <w:t xml:space="preserve"> tópicos de</w:t>
-      </w:r>
-      <w:r>
-        <w:rPr>
-          <w:sz w:val="24"/>
-          <w:szCs w:val="24"/>
-        </w:rPr>
-        <w:t xml:space="preserve"> afinidades e habilidades</w:t>
-      </w:r>
-      <w:r>
-        <w:rPr>
-          <w:sz w:val="24"/>
-          <w:szCs w:val="24"/>
-        </w:rPr>
-        <w:t xml:space="preserve"> anteriores</w:t>
-      </w:r>
-      <w:r>
-        <w:rPr>
-          <w:sz w:val="24"/>
-          <w:szCs w:val="24"/>
-        </w:rPr>
-        <w:t xml:space="preserve">, </w:t>
-      </w:r>
-      <w:r>
-        <w:rPr>
-          <w:sz w:val="24"/>
-          <w:szCs w:val="24"/>
-        </w:rPr>
-        <w:t xml:space="preserve">muitas </w:t>
-      </w:r>
-      <w:r>
-        <w:rPr>
-          <w:sz w:val="24"/>
-          <w:szCs w:val="24"/>
-        </w:rPr>
-        <w:t>pesquisas</w:t>
-      </w:r>
-      <w:r>
-        <w:rPr>
-          <w:sz w:val="24"/>
-          <w:szCs w:val="24"/>
-        </w:rPr>
-        <w:t xml:space="preserve"> concentrar os esforços em: jogos e educação. Os</w:t>
-      </w:r>
-      <w:r>
-        <w:rPr>
-          <w:sz w:val="24"/>
-          <w:szCs w:val="24"/>
-        </w:rPr>
-        <w:t xml:space="preserve"> estágios a seguir </w:t>
-      </w:r>
-      <w:r>
-        <w:rPr>
-          <w:sz w:val="24"/>
-          <w:szCs w:val="24"/>
-        </w:rPr>
-        <w:t xml:space="preserve">detalham </w:t>
-      </w:r>
-      <w:r>
-        <w:rPr>
-          <w:sz w:val="24"/>
-          <w:szCs w:val="24"/>
-        </w:rPr>
-        <w:t>a implementação</w:t>
-      </w:r>
-      <w:r>
-        <w:rPr>
-          <w:sz w:val="24"/>
-          <w:szCs w:val="24"/>
-        </w:rPr>
-        <w:t xml:space="preserve"> a ideia, que pode</w:t>
-      </w:r>
-      <w:r>
-        <w:t xml:space="preserve"> </w:t>
-      </w:r>
-      <w:r>
-        <w:rPr>
-          <w:sz w:val="24"/>
-          <w:szCs w:val="24"/>
-        </w:rPr>
-        <w:t xml:space="preserve">auxiliar um pouco </w:t>
-      </w:r>
-      <w:r>
-        <w:rPr>
-          <w:sz w:val="24"/>
-          <w:szCs w:val="24"/>
-        </w:rPr>
-        <w:t>n</w:t>
-      </w:r>
-      <w:r>
-        <w:rPr>
-          <w:sz w:val="24"/>
-          <w:szCs w:val="24"/>
-        </w:rPr>
-        <w:t>a incrível jornada dos seus primeiros passos e códigos na programação.</w:t>
-      </w:r>
-      <w:r>
-        <w:t xml:space="preserve"> </w:t>
-      </w:r>
-    </w:p>
-    <w:p/>
-    <w:p>
-      <w:pPr>
-        <w:pStyle w:val="Ttulo3"/>
-      </w:pPr>
-      <w:bookmarkStart w:id="16" w:name="_Toc51790607"/>
-      <w:r>
-        <w:t>PRIMEIRO ESTÁGIO</w:t>
-      </w:r>
-      <w:bookmarkEnd w:id="16"/>
-    </w:p>
-    <w:p>
-      <w:pPr>
-        <w:spacing w:line="360" w:lineRule="auto"/>
-        <w:ind w:firstLine="708"/>
-        <w:jc w:val="both"/>
-        <w:rPr>
-          <w:sz w:val="24"/>
-          <w:szCs w:val="24"/>
-        </w:rPr>
-      </w:pPr>
-      <w:r>
-        <w:rPr>
-          <w:sz w:val="24"/>
-          <w:szCs w:val="24"/>
-        </w:rPr>
-        <w:t xml:space="preserve">Levantamento bibliográfico para embasamento teórico, contendo referências que colaboram com os estudos e técnicas aplicados para o projeto além de </w:t>
-      </w:r>
-      <w:r>
-        <w:rPr>
-          <w:sz w:val="24"/>
-          <w:szCs w:val="24"/>
-        </w:rPr>
-        <w:t>corroboram </w:t>
-      </w:r>
-      <w:r>
-        <w:rPr>
-          <w:sz w:val="24"/>
-          <w:szCs w:val="24"/>
-        </w:rPr>
-        <w:t>as utilizações de jogos lúdicos em cenários</w:t>
-      </w:r>
-      <w:r>
-        <w:rPr>
-          <w:sz w:val="24"/>
-          <w:szCs w:val="24"/>
-        </w:rPr>
-        <w:t xml:space="preserve"> acadêmicos de universidades</w:t>
-      </w:r>
-      <w:r>
-        <w:rPr>
-          <w:sz w:val="24"/>
-          <w:szCs w:val="24"/>
-        </w:rPr>
-        <w:t xml:space="preserve"> </w:t>
-      </w:r>
-      <w:r>
-        <w:rPr>
-          <w:sz w:val="24"/>
-          <w:szCs w:val="24"/>
-        </w:rPr>
-        <w:t xml:space="preserve">juntamente com </w:t>
-      </w:r>
-      <w:r>
-        <w:rPr>
-          <w:sz w:val="24"/>
-          <w:szCs w:val="24"/>
-        </w:rPr>
-        <w:t>uma revisão analítica nos trabalhos encontrados, extraindo e discutindo o que tiver forte relação com o objetivo desse trabalho. Também, nesse estágio</w:t>
-      </w:r>
-      <w:r>
-        <w:rPr>
-          <w:sz w:val="24"/>
-          <w:szCs w:val="24"/>
-        </w:rPr>
-        <w:t>,</w:t>
-      </w:r>
-      <w:r>
-        <w:rPr>
-          <w:sz w:val="24"/>
-          <w:szCs w:val="24"/>
-        </w:rPr>
-        <w:t xml:space="preserve"> realizaremos o levantam</w:t>
-      </w:r>
-      <w:r>
-        <w:rPr>
-          <w:sz w:val="24"/>
-          <w:szCs w:val="24"/>
-        </w:rPr>
-        <w:t>ento de plataformas similares para comparações posteriores com a ferramenta desenvolvida</w:t>
-      </w:r>
-      <w:r>
-        <w:rPr>
-          <w:sz w:val="24"/>
-          <w:szCs w:val="24"/>
-        </w:rPr>
-        <w:t>.</w:t>
-      </w:r>
-    </w:p>
-    <w:p>
-      <w:pPr>
-        <w:jc w:val="both"/>
-      </w:pPr>
-    </w:p>
-    <w:p>
-      <w:pPr>
-        <w:pStyle w:val="Ttulo3"/>
-      </w:pPr>
-      <w:bookmarkStart w:id="17" w:name="_Toc51790608"/>
-      <w:r>
-        <w:lastRenderedPageBreak/>
-        <w:t>SEGUNDO ESTÁGIO</w:t>
-      </w:r>
-      <w:bookmarkEnd w:id="17"/>
-    </w:p>
-    <w:p>
-      <w:pPr>
-        <w:pBdr>
-          <w:top w:val="nil"/>
-          <w:left w:val="nil"/>
-          <w:bottom w:val="nil"/>
-          <w:right w:val="nil"/>
-          <w:between w:val="nil"/>
-        </w:pBdr>
-        <w:spacing w:line="360" w:lineRule="auto"/>
-        <w:ind w:firstLine="709"/>
-        <w:jc w:val="both"/>
-        <w:rPr>
-          <w:color w:val="000000"/>
-          <w:sz w:val="24"/>
-          <w:szCs w:val="24"/>
-        </w:rPr>
-      </w:pPr>
-      <w:r>
-        <w:rPr>
-          <w:color w:val="000000"/>
-          <w:sz w:val="24"/>
-          <w:szCs w:val="24"/>
-        </w:rPr>
-        <w:t>D</w:t>
-      </w:r>
-      <w:r>
-        <w:rPr>
-          <w:color w:val="000000"/>
-          <w:sz w:val="24"/>
-          <w:szCs w:val="24"/>
-        </w:rPr>
-        <w:t>esenvolvimento do aplicativo na sua versão</w:t>
-      </w:r>
-      <w:r>
-        <w:rPr>
-          <w:color w:val="000000"/>
-          <w:sz w:val="24"/>
-          <w:szCs w:val="24"/>
-        </w:rPr>
-        <w:t xml:space="preserve"> MVP para computadores, com a documentação do software e os diagramas do projeto, utilizando a linguagem de programação JAVA </w:t>
-      </w:r>
-      <w:r>
-        <w:rPr>
-          <w:color w:val="000000"/>
-          <w:sz w:val="24"/>
-          <w:szCs w:val="24"/>
-        </w:rPr>
-        <w:t>n</w:t>
-      </w:r>
-      <w:r>
-        <w:rPr>
-          <w:color w:val="000000"/>
-          <w:sz w:val="24"/>
-          <w:szCs w:val="24"/>
-        </w:rPr>
-        <w:t xml:space="preserve">o padrão JAVA </w:t>
-      </w:r>
-      <w:proofErr w:type="spellStart"/>
-      <w:r>
-        <w:rPr>
-          <w:color w:val="000000"/>
-          <w:sz w:val="24"/>
-          <w:szCs w:val="24"/>
-        </w:rPr>
-        <w:t>Code</w:t>
-      </w:r>
-      <w:proofErr w:type="spellEnd"/>
-      <w:r>
-        <w:rPr>
-          <w:color w:val="000000"/>
-          <w:sz w:val="24"/>
-          <w:szCs w:val="24"/>
-        </w:rPr>
-        <w:t xml:space="preserve"> </w:t>
-      </w:r>
-      <w:proofErr w:type="spellStart"/>
-      <w:r>
-        <w:rPr>
-          <w:color w:val="000000"/>
-          <w:sz w:val="24"/>
-          <w:szCs w:val="24"/>
-        </w:rPr>
-        <w:t>Conventions</w:t>
-      </w:r>
-      <w:proofErr w:type="spellEnd"/>
-      <w:r>
-        <w:rPr>
-          <w:color w:val="000000"/>
-          <w:sz w:val="24"/>
-          <w:szCs w:val="24"/>
-        </w:rPr>
-        <w:t xml:space="preserve"> para fins de manutenibilidade.</w:t>
-      </w:r>
-    </w:p>
-    <w:p>
-      <w:pPr>
-        <w:jc w:val="both"/>
-      </w:pPr>
-    </w:p>
-    <w:p>
-      <w:pPr>
-        <w:pStyle w:val="Ttulo3"/>
-      </w:pPr>
-      <w:bookmarkStart w:id="18" w:name="_Toc51790609"/>
-      <w:r>
-        <w:t>TERCEIRO ESTÁGIO</w:t>
-      </w:r>
-      <w:bookmarkEnd w:id="18"/>
-    </w:p>
-    <w:p>
-      <w:pPr>
-        <w:pBdr>
-          <w:top w:val="nil"/>
-          <w:left w:val="nil"/>
-          <w:bottom w:val="nil"/>
-          <w:right w:val="nil"/>
-          <w:between w:val="nil"/>
-        </w:pBdr>
-        <w:spacing w:line="360" w:lineRule="auto"/>
-        <w:ind w:firstLine="709"/>
-        <w:jc w:val="both"/>
-        <w:rPr>
-          <w:color w:val="000000"/>
-          <w:sz w:val="24"/>
-          <w:szCs w:val="24"/>
-        </w:rPr>
-      </w:pPr>
-      <w:r>
-        <w:rPr>
-          <w:color w:val="000000"/>
-          <w:sz w:val="24"/>
-          <w:szCs w:val="24"/>
-        </w:rPr>
-        <w:t>C</w:t>
-      </w:r>
-      <w:r>
-        <w:rPr>
-          <w:color w:val="000000"/>
-          <w:sz w:val="24"/>
-          <w:szCs w:val="24"/>
-        </w:rPr>
-        <w:t xml:space="preserve">oleta de resultados </w:t>
-      </w:r>
-      <w:r>
-        <w:rPr>
-          <w:color w:val="000000"/>
-          <w:sz w:val="24"/>
-          <w:szCs w:val="24"/>
-        </w:rPr>
-        <w:t xml:space="preserve">no qual </w:t>
-      </w:r>
-      <w:r>
-        <w:rPr>
-          <w:color w:val="000000"/>
-          <w:sz w:val="24"/>
-          <w:szCs w:val="24"/>
-        </w:rPr>
-        <w:t>será apresentado</w:t>
-      </w:r>
-      <w:r>
-        <w:rPr>
-          <w:color w:val="000000"/>
-          <w:sz w:val="24"/>
-          <w:szCs w:val="24"/>
-        </w:rPr>
-        <w:t xml:space="preserve"> </w:t>
-      </w:r>
-      <w:r>
-        <w:rPr>
-          <w:color w:val="000000"/>
-          <w:sz w:val="24"/>
-          <w:szCs w:val="24"/>
-        </w:rPr>
-        <w:t>a plataforma desenvolvida</w:t>
-      </w:r>
-      <w:r>
-        <w:rPr>
-          <w:color w:val="000000"/>
-          <w:sz w:val="24"/>
-          <w:szCs w:val="24"/>
-        </w:rPr>
-        <w:t xml:space="preserve"> para os alunos do primeiro ano do curso de Tecnólogo em Análise e Desenvolvimento de Sistemas da FATEC-ZL</w:t>
-      </w:r>
-      <w:r>
-        <w:rPr>
-          <w:color w:val="000000"/>
-          <w:sz w:val="24"/>
-          <w:szCs w:val="24"/>
-        </w:rPr>
-        <w:t xml:space="preserve"> incluindo: Pesquisas e divulgação dos resultados com os discentes e docentes participantes com à a</w:t>
-      </w:r>
-      <w:r>
-        <w:rPr>
-          <w:color w:val="000000"/>
-          <w:sz w:val="24"/>
-          <w:szCs w:val="24"/>
-        </w:rPr>
-        <w:t>nálise para estabelecer o impacto da plataforma no processo de ensino-aprendizagem dos estudantes.</w:t>
-      </w:r>
-    </w:p>
-    <w:p>
-      <w:pPr>
-        <w:pBdr>
-          <w:top w:val="nil"/>
-          <w:left w:val="nil"/>
-          <w:bottom w:val="nil"/>
-          <w:right w:val="nil"/>
-          <w:between w:val="nil"/>
-        </w:pBdr>
-        <w:spacing w:line="360" w:lineRule="auto"/>
-        <w:ind w:left="720"/>
-        <w:jc w:val="both"/>
-        <w:rPr>
-          <w:color w:val="000000"/>
-          <w:sz w:val="24"/>
-          <w:szCs w:val="24"/>
-        </w:rPr>
-      </w:pPr>
-    </w:p>
-    <w:p>
-      <w:pPr>
-        <w:pBdr>
-          <w:top w:val="nil"/>
-          <w:left w:val="nil"/>
-          <w:bottom w:val="nil"/>
-          <w:right w:val="nil"/>
-          <w:between w:val="nil"/>
-        </w:pBdr>
-        <w:spacing w:line="360" w:lineRule="auto"/>
-        <w:ind w:left="720"/>
-        <w:jc w:val="both"/>
-        <w:rPr>
-          <w:color w:val="000000"/>
-          <w:sz w:val="24"/>
-          <w:szCs w:val="24"/>
-        </w:rPr>
-      </w:pPr>
-    </w:p>
-    <w:p>
-      <w:pPr>
-        <w:pBdr>
-          <w:top w:val="nil"/>
-          <w:left w:val="nil"/>
-          <w:bottom w:val="nil"/>
-          <w:right w:val="nil"/>
-          <w:between w:val="nil"/>
-        </w:pBdr>
-        <w:spacing w:line="360" w:lineRule="auto"/>
-        <w:jc w:val="both"/>
-        <w:rPr>
-          <w:color w:val="000000"/>
-          <w:sz w:val="24"/>
-          <w:szCs w:val="24"/>
-        </w:rPr>
-      </w:pPr>
-    </w:p>
-    <w:p>
-      <w:pPr>
-        <w:pBdr>
-          <w:top w:val="nil"/>
-          <w:left w:val="nil"/>
-          <w:bottom w:val="nil"/>
-          <w:right w:val="nil"/>
-          <w:between w:val="nil"/>
-        </w:pBdr>
-        <w:spacing w:line="360" w:lineRule="auto"/>
-        <w:jc w:val="both"/>
-        <w:rPr>
-          <w:color w:val="000000"/>
-          <w:sz w:val="24"/>
-          <w:szCs w:val="24"/>
-        </w:rPr>
-      </w:pPr>
-    </w:p>
-    <w:p>
-      <w:pPr>
-        <w:pBdr>
-          <w:top w:val="nil"/>
-          <w:left w:val="nil"/>
-          <w:bottom w:val="nil"/>
-          <w:right w:val="nil"/>
-          <w:between w:val="nil"/>
-        </w:pBdr>
-        <w:spacing w:line="360" w:lineRule="auto"/>
-        <w:ind w:left="720"/>
-        <w:jc w:val="both"/>
-        <w:rPr>
-          <w:color w:val="000000"/>
           <w:sz w:val="24"/>
           <w:szCs w:val="24"/>
         </w:rPr>
@@ -4189,6 +4720,7 @@
     <w:lsdException w:name="HTML Sample" w:semiHidden="1" w:unhideWhenUsed="1"/>
     <w:lsdException w:name="HTML Typewriter" w:semiHidden="1" w:unhideWhenUsed="1"/>
     <w:lsdException w:name="HTML Variable" w:semiHidden="1" w:unhideWhenUsed="1"/>
+    <w:lsdException w:name="Normal Table" w:semiHidden="1" w:unhideWhenUsed="1"/>
     <w:lsdException w:name="annotation subject" w:semiHidden="1" w:unhideWhenUsed="1"/>
     <w:lsdException w:name="No List" w:semiHidden="1" w:unhideWhenUsed="1"/>
     <w:lsdException w:name="Outline List 1" w:semiHidden="1" w:unhideWhenUsed="1"/>
@@ -4231,8 +4763,11 @@
     <w:lsdException w:name="Table Contemporary" w:semiHidden="1" w:unhideWhenUsed="1"/>
     <w:lsdException w:name="Table Elegant" w:semiHidden="1" w:unhideWhenUsed="1"/>
     <w:lsdException w:name="Table Professional" w:semiHidden="1" w:unhideWhenUsed="1"/>
+    <w:lsdException w:name="Table Subtle 1" w:semiHidden="1" w:unhideWhenUsed="1"/>
     <w:lsdException w:name="Table Subtle 2" w:semiHidden="1" w:unhideWhenUsed="1"/>
     <w:lsdException w:name="Table Web 1" w:semiHidden="1" w:unhideWhenUsed="1"/>
+    <w:lsdException w:name="Table Web 2" w:semiHidden="1" w:unhideWhenUsed="1"/>
+    <w:lsdException w:name="Table Web 3" w:semiHidden="1" w:unhideWhenUsed="1"/>
     <w:lsdException w:name="Balloon Text" w:semiHidden="1" w:unhideWhenUsed="1"/>
     <w:lsdException w:name="Table Grid" w:uiPriority="39"/>
     <w:lsdException w:name="Table Theme" w:semiHidden="1" w:unhideWhenUsed="1"/>
@@ -4495,7 +5030,7 @@
     <w:uiPriority w:val="9"/>
     <w:unhideWhenUsed/>
     <w:qFormat/>
-    <w:rsid w:val="00184CD7"/>
+    <w:rsid w:val="00C76C8C"/>
     <w:pPr>
       <w:keepNext/>
       <w:keepLines/>
@@ -4503,10 +5038,11 @@
       <w:outlineLvl w:val="1"/>
     </w:pPr>
     <w:rPr>
-      <w:rFonts w:asciiTheme="majorHAnsi" w:eastAsiaTheme="majorEastAsia" w:hAnsiTheme="majorHAnsi" w:cstheme="majorBidi"/>
-      <w:color w:val="2F5496" w:themeColor="accent1" w:themeShade="BF"/>
-      <w:sz w:val="26"/>
-      <w:szCs w:val="26"/>
+      <w:rFonts w:eastAsiaTheme="majorEastAsia"/>
+      <w:b/>
+      <w:bCs/>
+      <w:sz w:val="24"/>
+      <w:szCs w:val="24"/>
     </w:rPr>
   </w:style>
   <w:style w:type="paragraph" w:styleId="Ttulo3">
@@ -4739,12 +5275,13 @@
     <w:basedOn w:val="Fontepargpadro"/>
     <w:link w:val="Ttulo2"/>
     <w:uiPriority w:val="9"/>
-    <w:rsid w:val="00184CD7"/>
+    <w:rsid w:val="00C76C8C"/>
     <w:rPr>
-      <w:rFonts w:asciiTheme="majorHAnsi" w:eastAsiaTheme="majorEastAsia" w:hAnsiTheme="majorHAnsi" w:cstheme="majorBidi"/>
-      <w:color w:val="2F5496" w:themeColor="accent1" w:themeShade="BF"/>
-      <w:sz w:val="26"/>
-      <w:szCs w:val="26"/>
+      <w:rFonts w:ascii="Arial" w:eastAsiaTheme="majorEastAsia" w:hAnsi="Arial" w:cs="Arial"/>
+      <w:b/>
+      <w:bCs/>
+      <w:sz w:val="24"/>
+      <w:szCs w:val="24"/>
       <w:lang w:eastAsia="pt-BR"/>
     </w:rPr>
   </w:style>

</xml_diff>